<commit_message>
a, b, c mostly written up, last two parts left + formatting
</commit_message>
<xml_diff>
--- a/HW2Q2/Q2 Write up.docx
+++ b/HW2Q2/Q2 Write up.docx
@@ -1519,7 +1519,16 @@
           <w:sz w:val="20"/>
           <w:szCs w:val="24"/>
         </w:rPr>
-        <w:t>.new</w:t>
+        <w:t>.</w:t>
+      </w:r>
+      <w:proofErr w:type="spellStart"/>
+      <w:r>
+        <w:rPr>
+          <w:rFonts w:ascii="Inconsolata" w:hAnsi="Inconsolata"/>
+          <w:sz w:val="20"/>
+          <w:szCs w:val="24"/>
+        </w:rPr>
+        <w:t>new</w:t>
       </w:r>
       <w:proofErr w:type="gramEnd"/>
       <w:r>
@@ -1530,6 +1539,7 @@
         </w:rPr>
         <w:t>_block</w:t>
       </w:r>
+      <w:proofErr w:type="spellEnd"/>
       <w:r>
         <w:rPr>
           <w:rFonts w:ascii="Times New Roman"/>
@@ -2449,9 +2459,839 @@
           <w:szCs w:val="24"/>
           <w:u w:val="single"/>
         </w:rPr>
-        <w:t xml:space="preserve">Creating a New </w:t>
-      </w:r>
-      <w:r>
+        <w:t>Creating a New Block</w:t>
+      </w:r>
+    </w:p>
+    <w:p>
+      <w:pPr>
+        <w:spacing w:line="240" w:lineRule="auto"/>
+        <w:jc w:val="both"/>
+        <w:rPr>
+          <w:rFonts w:ascii="Times New Roman"/>
+          <w:sz w:val="24"/>
+          <w:szCs w:val="24"/>
+        </w:rPr>
+      </w:pPr>
+      <w:r>
+        <w:rPr>
+          <w:rFonts w:ascii="Times New Roman"/>
+          <w:sz w:val="24"/>
+          <w:szCs w:val="24"/>
+        </w:rPr>
+        <w:tab/>
+        <w:t xml:space="preserve">Creating a new block has various facets to it. It needs to initialise a block, index it, link it to the predecessor, and add the transactions. </w:t>
+      </w:r>
+    </w:p>
+    <w:p>
+      <w:pPr>
+        <w:spacing w:after="0" w:line="240" w:lineRule="auto"/>
+        <w:jc w:val="both"/>
+        <w:rPr>
+          <w:rFonts w:ascii="Inconsolata" w:hAnsi="Inconsolata"/>
+          <w:sz w:val="20"/>
+          <w:szCs w:val="24"/>
+        </w:rPr>
+      </w:pPr>
+      <w:r>
+        <w:rPr>
+          <w:rFonts w:ascii="Inconsolata" w:hAnsi="Inconsolata"/>
+          <w:sz w:val="20"/>
+          <w:szCs w:val="24"/>
+        </w:rPr>
+        <w:t xml:space="preserve">def </w:t>
+      </w:r>
+      <w:proofErr w:type="spellStart"/>
+      <w:r>
+        <w:rPr>
+          <w:rFonts w:ascii="Inconsolata" w:hAnsi="Inconsolata"/>
+          <w:sz w:val="20"/>
+          <w:szCs w:val="24"/>
+        </w:rPr>
+        <w:t>new_</w:t>
+      </w:r>
+      <w:proofErr w:type="gramStart"/>
+      <w:r>
+        <w:rPr>
+          <w:rFonts w:ascii="Inconsolata" w:hAnsi="Inconsolata"/>
+          <w:sz w:val="20"/>
+          <w:szCs w:val="24"/>
+        </w:rPr>
+        <w:t>block</w:t>
+      </w:r>
+      <w:proofErr w:type="spellEnd"/>
+      <w:r>
+        <w:rPr>
+          <w:rFonts w:ascii="Inconsolata" w:hAnsi="Inconsolata"/>
+          <w:sz w:val="20"/>
+          <w:szCs w:val="24"/>
+        </w:rPr>
+        <w:t>(</w:t>
+      </w:r>
+      <w:proofErr w:type="gramEnd"/>
+      <w:r>
+        <w:rPr>
+          <w:rFonts w:ascii="Inconsolata" w:hAnsi="Inconsolata"/>
+          <w:sz w:val="20"/>
+          <w:szCs w:val="24"/>
+        </w:rPr>
+        <w:t xml:space="preserve">self, proof, </w:t>
+      </w:r>
+      <w:proofErr w:type="spellStart"/>
+      <w:r>
+        <w:rPr>
+          <w:rFonts w:ascii="Inconsolata" w:hAnsi="Inconsolata"/>
+          <w:sz w:val="20"/>
+          <w:szCs w:val="24"/>
+        </w:rPr>
+        <w:t>previous_hash</w:t>
+      </w:r>
+      <w:proofErr w:type="spellEnd"/>
+      <w:r>
+        <w:rPr>
+          <w:rFonts w:ascii="Inconsolata" w:hAnsi="Inconsolata"/>
+          <w:sz w:val="20"/>
+          <w:szCs w:val="24"/>
+        </w:rPr>
+        <w:t>=None):</w:t>
+      </w:r>
+    </w:p>
+    <w:p>
+      <w:pPr>
+        <w:spacing w:after="0" w:line="240" w:lineRule="auto"/>
+        <w:jc w:val="both"/>
+        <w:rPr>
+          <w:rFonts w:ascii="Inconsolata" w:hAnsi="Inconsolata"/>
+          <w:sz w:val="20"/>
+          <w:szCs w:val="24"/>
+        </w:rPr>
+      </w:pPr>
+      <w:r>
+        <w:rPr>
+          <w:rFonts w:ascii="Inconsolata" w:hAnsi="Inconsolata"/>
+          <w:sz w:val="20"/>
+          <w:szCs w:val="24"/>
+        </w:rPr>
+        <w:t xml:space="preserve">        """</w:t>
+      </w:r>
+    </w:p>
+    <w:p>
+      <w:pPr>
+        <w:spacing w:after="0" w:line="240" w:lineRule="auto"/>
+        <w:jc w:val="both"/>
+        <w:rPr>
+          <w:rFonts w:ascii="Inconsolata" w:hAnsi="Inconsolata"/>
+          <w:sz w:val="20"/>
+          <w:szCs w:val="24"/>
+        </w:rPr>
+      </w:pPr>
+      <w:r>
+        <w:rPr>
+          <w:rFonts w:ascii="Inconsolata" w:hAnsi="Inconsolata"/>
+          <w:sz w:val="20"/>
+          <w:szCs w:val="24"/>
+        </w:rPr>
+        <w:t xml:space="preserve">        Create a new Block in the Blockchain</w:t>
+      </w:r>
+    </w:p>
+    <w:p>
+      <w:pPr>
+        <w:spacing w:after="0" w:line="240" w:lineRule="auto"/>
+        <w:jc w:val="both"/>
+        <w:rPr>
+          <w:rFonts w:ascii="Inconsolata" w:hAnsi="Inconsolata"/>
+          <w:sz w:val="20"/>
+          <w:szCs w:val="24"/>
+        </w:rPr>
+      </w:pPr>
+      <w:r>
+        <w:rPr>
+          <w:rFonts w:ascii="Inconsolata" w:hAnsi="Inconsolata"/>
+          <w:sz w:val="20"/>
+          <w:szCs w:val="24"/>
+        </w:rPr>
+        <w:t xml:space="preserve">        </w:t>
+      </w:r>
+      <w:proofErr w:type="gramStart"/>
+      <w:r>
+        <w:rPr>
+          <w:rFonts w:ascii="Inconsolata" w:hAnsi="Inconsolata"/>
+          <w:sz w:val="20"/>
+          <w:szCs w:val="24"/>
+        </w:rPr>
+        <w:t>:</w:t>
+      </w:r>
+      <w:proofErr w:type="spellStart"/>
+      <w:r>
+        <w:rPr>
+          <w:rFonts w:ascii="Inconsolata" w:hAnsi="Inconsolata"/>
+          <w:sz w:val="20"/>
+          <w:szCs w:val="24"/>
+        </w:rPr>
+        <w:t>param</w:t>
+      </w:r>
+      <w:proofErr w:type="spellEnd"/>
+      <w:proofErr w:type="gramEnd"/>
+      <w:r>
+        <w:rPr>
+          <w:rFonts w:ascii="Inconsolata" w:hAnsi="Inconsolata"/>
+          <w:sz w:val="20"/>
+          <w:szCs w:val="24"/>
+        </w:rPr>
+        <w:t xml:space="preserve"> proof: &lt;</w:t>
+      </w:r>
+      <w:proofErr w:type="spellStart"/>
+      <w:r>
+        <w:rPr>
+          <w:rFonts w:ascii="Inconsolata" w:hAnsi="Inconsolata"/>
+          <w:sz w:val="20"/>
+          <w:szCs w:val="24"/>
+        </w:rPr>
+        <w:t>int</w:t>
+      </w:r>
+      <w:proofErr w:type="spellEnd"/>
+      <w:r>
+        <w:rPr>
+          <w:rFonts w:ascii="Inconsolata" w:hAnsi="Inconsolata"/>
+          <w:sz w:val="20"/>
+          <w:szCs w:val="24"/>
+        </w:rPr>
+        <w:t>&gt; The proof given by the Proof of Work algorithm</w:t>
+      </w:r>
+    </w:p>
+    <w:p>
+      <w:pPr>
+        <w:spacing w:after="0" w:line="240" w:lineRule="auto"/>
+        <w:jc w:val="both"/>
+        <w:rPr>
+          <w:rFonts w:ascii="Inconsolata" w:hAnsi="Inconsolata"/>
+          <w:sz w:val="20"/>
+          <w:szCs w:val="24"/>
+        </w:rPr>
+      </w:pPr>
+      <w:r>
+        <w:rPr>
+          <w:rFonts w:ascii="Inconsolata" w:hAnsi="Inconsolata"/>
+          <w:sz w:val="20"/>
+          <w:szCs w:val="24"/>
+        </w:rPr>
+        <w:t xml:space="preserve">        </w:t>
+      </w:r>
+      <w:proofErr w:type="gramStart"/>
+      <w:r>
+        <w:rPr>
+          <w:rFonts w:ascii="Inconsolata" w:hAnsi="Inconsolata"/>
+          <w:sz w:val="20"/>
+          <w:szCs w:val="24"/>
+        </w:rPr>
+        <w:t>:</w:t>
+      </w:r>
+      <w:proofErr w:type="spellStart"/>
+      <w:r>
+        <w:rPr>
+          <w:rFonts w:ascii="Inconsolata" w:hAnsi="Inconsolata"/>
+          <w:sz w:val="20"/>
+          <w:szCs w:val="24"/>
+        </w:rPr>
+        <w:t>param</w:t>
+      </w:r>
+      <w:proofErr w:type="spellEnd"/>
+      <w:proofErr w:type="gramEnd"/>
+      <w:r>
+        <w:rPr>
+          <w:rFonts w:ascii="Inconsolata" w:hAnsi="Inconsolata"/>
+          <w:sz w:val="20"/>
+          <w:szCs w:val="24"/>
+        </w:rPr>
+        <w:t xml:space="preserve"> </w:t>
+      </w:r>
+      <w:proofErr w:type="spellStart"/>
+      <w:r>
+        <w:rPr>
+          <w:rFonts w:ascii="Inconsolata" w:hAnsi="Inconsolata"/>
+          <w:sz w:val="20"/>
+          <w:szCs w:val="24"/>
+        </w:rPr>
+        <w:t>previous_hash</w:t>
+      </w:r>
+      <w:proofErr w:type="spellEnd"/>
+      <w:r>
+        <w:rPr>
+          <w:rFonts w:ascii="Inconsolata" w:hAnsi="Inconsolata"/>
+          <w:sz w:val="20"/>
+          <w:szCs w:val="24"/>
+        </w:rPr>
+        <w:t>: (Optional) &lt;</w:t>
+      </w:r>
+      <w:proofErr w:type="spellStart"/>
+      <w:r>
+        <w:rPr>
+          <w:rFonts w:ascii="Inconsolata" w:hAnsi="Inconsolata"/>
+          <w:sz w:val="20"/>
+          <w:szCs w:val="24"/>
+        </w:rPr>
+        <w:t>str</w:t>
+      </w:r>
+      <w:proofErr w:type="spellEnd"/>
+      <w:r>
+        <w:rPr>
+          <w:rFonts w:ascii="Inconsolata" w:hAnsi="Inconsolata"/>
+          <w:sz w:val="20"/>
+          <w:szCs w:val="24"/>
+        </w:rPr>
+        <w:t>&gt; Hash of previous Block</w:t>
+      </w:r>
+    </w:p>
+    <w:p>
+      <w:pPr>
+        <w:spacing w:after="0" w:line="240" w:lineRule="auto"/>
+        <w:jc w:val="both"/>
+        <w:rPr>
+          <w:rFonts w:ascii="Inconsolata" w:hAnsi="Inconsolata"/>
+          <w:sz w:val="20"/>
+          <w:szCs w:val="24"/>
+        </w:rPr>
+      </w:pPr>
+      <w:r>
+        <w:rPr>
+          <w:rFonts w:ascii="Inconsolata" w:hAnsi="Inconsolata"/>
+          <w:sz w:val="20"/>
+          <w:szCs w:val="24"/>
+        </w:rPr>
+        <w:t xml:space="preserve">        </w:t>
+      </w:r>
+      <w:proofErr w:type="gramStart"/>
+      <w:r>
+        <w:rPr>
+          <w:rFonts w:ascii="Inconsolata" w:hAnsi="Inconsolata"/>
+          <w:sz w:val="20"/>
+          <w:szCs w:val="24"/>
+        </w:rPr>
+        <w:t>:return</w:t>
+      </w:r>
+      <w:proofErr w:type="gramEnd"/>
+      <w:r>
+        <w:rPr>
+          <w:rFonts w:ascii="Inconsolata" w:hAnsi="Inconsolata"/>
+          <w:sz w:val="20"/>
+          <w:szCs w:val="24"/>
+        </w:rPr>
+        <w:t>: &lt;</w:t>
+      </w:r>
+      <w:proofErr w:type="spellStart"/>
+      <w:r>
+        <w:rPr>
+          <w:rFonts w:ascii="Inconsolata" w:hAnsi="Inconsolata"/>
+          <w:sz w:val="20"/>
+          <w:szCs w:val="24"/>
+        </w:rPr>
+        <w:t>dict</w:t>
+      </w:r>
+      <w:proofErr w:type="spellEnd"/>
+      <w:r>
+        <w:rPr>
+          <w:rFonts w:ascii="Inconsolata" w:hAnsi="Inconsolata"/>
+          <w:sz w:val="20"/>
+          <w:szCs w:val="24"/>
+        </w:rPr>
+        <w:t>&gt; New Block</w:t>
+      </w:r>
+    </w:p>
+    <w:p>
+      <w:pPr>
+        <w:spacing w:after="0" w:line="240" w:lineRule="auto"/>
+        <w:jc w:val="both"/>
+        <w:rPr>
+          <w:rFonts w:ascii="Inconsolata" w:hAnsi="Inconsolata"/>
+          <w:sz w:val="20"/>
+          <w:szCs w:val="24"/>
+        </w:rPr>
+      </w:pPr>
+      <w:r>
+        <w:rPr>
+          <w:rFonts w:ascii="Inconsolata" w:hAnsi="Inconsolata"/>
+          <w:sz w:val="20"/>
+          <w:szCs w:val="24"/>
+        </w:rPr>
+        <w:t xml:space="preserve">        """</w:t>
+      </w:r>
+    </w:p>
+    <w:p>
+      <w:pPr>
+        <w:spacing w:after="0" w:line="240" w:lineRule="auto"/>
+        <w:jc w:val="both"/>
+        <w:rPr>
+          <w:rFonts w:ascii="Inconsolata" w:hAnsi="Inconsolata"/>
+          <w:sz w:val="20"/>
+          <w:szCs w:val="24"/>
+        </w:rPr>
+      </w:pPr>
+    </w:p>
+    <w:p>
+      <w:pPr>
+        <w:spacing w:after="0" w:line="240" w:lineRule="auto"/>
+        <w:jc w:val="both"/>
+        <w:rPr>
+          <w:rFonts w:ascii="Inconsolata" w:hAnsi="Inconsolata"/>
+          <w:sz w:val="20"/>
+          <w:szCs w:val="24"/>
+        </w:rPr>
+      </w:pPr>
+      <w:r>
+        <w:rPr>
+          <w:rFonts w:ascii="Inconsolata" w:hAnsi="Inconsolata"/>
+          <w:sz w:val="20"/>
+          <w:szCs w:val="24"/>
+        </w:rPr>
+        <w:t xml:space="preserve">        block = {</w:t>
+      </w:r>
+    </w:p>
+    <w:p>
+      <w:pPr>
+        <w:spacing w:after="0" w:line="240" w:lineRule="auto"/>
+        <w:jc w:val="both"/>
+        <w:rPr>
+          <w:rFonts w:ascii="Inconsolata" w:hAnsi="Inconsolata"/>
+          <w:sz w:val="20"/>
+          <w:szCs w:val="24"/>
+        </w:rPr>
+      </w:pPr>
+      <w:r>
+        <w:rPr>
+          <w:rFonts w:ascii="Inconsolata" w:hAnsi="Inconsolata"/>
+          <w:sz w:val="20"/>
+          <w:szCs w:val="24"/>
+        </w:rPr>
+        <w:t xml:space="preserve">            'index': </w:t>
+      </w:r>
+      <w:proofErr w:type="spellStart"/>
+      <w:r>
+        <w:rPr>
+          <w:rFonts w:ascii="Inconsolata" w:hAnsi="Inconsolata"/>
+          <w:sz w:val="20"/>
+          <w:szCs w:val="24"/>
+        </w:rPr>
+        <w:t>len</w:t>
+      </w:r>
+      <w:proofErr w:type="spellEnd"/>
+      <w:r>
+        <w:rPr>
+          <w:rFonts w:ascii="Inconsolata" w:hAnsi="Inconsolata"/>
+          <w:sz w:val="20"/>
+          <w:szCs w:val="24"/>
+        </w:rPr>
+        <w:t>(</w:t>
+      </w:r>
+      <w:proofErr w:type="spellStart"/>
+      <w:proofErr w:type="gramStart"/>
+      <w:r>
+        <w:rPr>
+          <w:rFonts w:ascii="Inconsolata" w:hAnsi="Inconsolata"/>
+          <w:sz w:val="20"/>
+          <w:szCs w:val="24"/>
+        </w:rPr>
+        <w:t>self.chain</w:t>
+      </w:r>
+      <w:proofErr w:type="spellEnd"/>
+      <w:proofErr w:type="gramEnd"/>
+      <w:r>
+        <w:rPr>
+          <w:rFonts w:ascii="Inconsolata" w:hAnsi="Inconsolata"/>
+          <w:sz w:val="20"/>
+          <w:szCs w:val="24"/>
+        </w:rPr>
+        <w:t>) + 1,</w:t>
+      </w:r>
+    </w:p>
+    <w:p>
+      <w:pPr>
+        <w:spacing w:after="0" w:line="240" w:lineRule="auto"/>
+        <w:jc w:val="both"/>
+        <w:rPr>
+          <w:rFonts w:ascii="Inconsolata" w:hAnsi="Inconsolata"/>
+          <w:sz w:val="20"/>
+          <w:szCs w:val="24"/>
+        </w:rPr>
+      </w:pPr>
+      <w:r>
+        <w:rPr>
+          <w:rFonts w:ascii="Inconsolata" w:hAnsi="Inconsolata"/>
+          <w:sz w:val="20"/>
+          <w:szCs w:val="24"/>
+        </w:rPr>
+        <w:t xml:space="preserve">            'timestamp': </w:t>
+      </w:r>
+      <w:proofErr w:type="gramStart"/>
+      <w:r>
+        <w:rPr>
+          <w:rFonts w:ascii="Inconsolata" w:hAnsi="Inconsolata"/>
+          <w:sz w:val="20"/>
+          <w:szCs w:val="24"/>
+        </w:rPr>
+        <w:t>time(</w:t>
+      </w:r>
+      <w:proofErr w:type="gramEnd"/>
+      <w:r>
+        <w:rPr>
+          <w:rFonts w:ascii="Inconsolata" w:hAnsi="Inconsolata"/>
+          <w:sz w:val="20"/>
+          <w:szCs w:val="24"/>
+        </w:rPr>
+        <w:t>),</w:t>
+      </w:r>
+    </w:p>
+    <w:p>
+      <w:pPr>
+        <w:spacing w:after="0" w:line="240" w:lineRule="auto"/>
+        <w:jc w:val="both"/>
+        <w:rPr>
+          <w:rFonts w:ascii="Inconsolata" w:hAnsi="Inconsolata"/>
+          <w:sz w:val="20"/>
+          <w:szCs w:val="24"/>
+        </w:rPr>
+      </w:pPr>
+      <w:r>
+        <w:rPr>
+          <w:rFonts w:ascii="Inconsolata" w:hAnsi="Inconsolata"/>
+          <w:sz w:val="20"/>
+          <w:szCs w:val="24"/>
+        </w:rPr>
+        <w:t xml:space="preserve">            'transactions': </w:t>
+      </w:r>
+      <w:proofErr w:type="spellStart"/>
+      <w:proofErr w:type="gramStart"/>
+      <w:r>
+        <w:rPr>
+          <w:rFonts w:ascii="Inconsolata" w:hAnsi="Inconsolata"/>
+          <w:sz w:val="20"/>
+          <w:szCs w:val="24"/>
+        </w:rPr>
+        <w:t>self.current</w:t>
+      </w:r>
+      <w:proofErr w:type="gramEnd"/>
+      <w:r>
+        <w:rPr>
+          <w:rFonts w:ascii="Inconsolata" w:hAnsi="Inconsolata"/>
+          <w:sz w:val="20"/>
+          <w:szCs w:val="24"/>
+        </w:rPr>
+        <w:t>_transactions</w:t>
+      </w:r>
+      <w:proofErr w:type="spellEnd"/>
+      <w:r>
+        <w:rPr>
+          <w:rFonts w:ascii="Inconsolata" w:hAnsi="Inconsolata"/>
+          <w:sz w:val="20"/>
+          <w:szCs w:val="24"/>
+        </w:rPr>
+        <w:t>,</w:t>
+      </w:r>
+    </w:p>
+    <w:p>
+      <w:pPr>
+        <w:spacing w:after="0" w:line="240" w:lineRule="auto"/>
+        <w:jc w:val="both"/>
+        <w:rPr>
+          <w:rFonts w:ascii="Inconsolata" w:hAnsi="Inconsolata"/>
+          <w:sz w:val="20"/>
+          <w:szCs w:val="24"/>
+        </w:rPr>
+      </w:pPr>
+      <w:r>
+        <w:rPr>
+          <w:rFonts w:ascii="Inconsolata" w:hAnsi="Inconsolata"/>
+          <w:sz w:val="20"/>
+          <w:szCs w:val="24"/>
+        </w:rPr>
+        <w:t xml:space="preserve">            'proof': proof,</w:t>
+      </w:r>
+    </w:p>
+    <w:p>
+      <w:pPr>
+        <w:spacing w:after="0" w:line="240" w:lineRule="auto"/>
+        <w:jc w:val="both"/>
+        <w:rPr>
+          <w:rFonts w:ascii="Inconsolata" w:hAnsi="Inconsolata"/>
+          <w:sz w:val="20"/>
+          <w:szCs w:val="24"/>
+        </w:rPr>
+      </w:pPr>
+      <w:r>
+        <w:rPr>
+          <w:rFonts w:ascii="Inconsolata" w:hAnsi="Inconsolata"/>
+          <w:sz w:val="20"/>
+          <w:szCs w:val="24"/>
+        </w:rPr>
+        <w:t xml:space="preserve">            '</w:t>
+      </w:r>
+      <w:proofErr w:type="spellStart"/>
+      <w:r>
+        <w:rPr>
+          <w:rFonts w:ascii="Inconsolata" w:hAnsi="Inconsolata"/>
+          <w:sz w:val="20"/>
+          <w:szCs w:val="24"/>
+        </w:rPr>
+        <w:t>previous_hash</w:t>
+      </w:r>
+      <w:proofErr w:type="spellEnd"/>
+      <w:r>
+        <w:rPr>
+          <w:rFonts w:ascii="Inconsolata" w:hAnsi="Inconsolata"/>
+          <w:sz w:val="20"/>
+          <w:szCs w:val="24"/>
+        </w:rPr>
+        <w:t xml:space="preserve">': </w:t>
+      </w:r>
+      <w:proofErr w:type="spellStart"/>
+      <w:r>
+        <w:rPr>
+          <w:rFonts w:ascii="Inconsolata" w:hAnsi="Inconsolata"/>
+          <w:sz w:val="20"/>
+          <w:szCs w:val="24"/>
+        </w:rPr>
+        <w:t>previous_hash</w:t>
+      </w:r>
+      <w:proofErr w:type="spellEnd"/>
+      <w:r>
+        <w:rPr>
+          <w:rFonts w:ascii="Inconsolata" w:hAnsi="Inconsolata"/>
+          <w:sz w:val="20"/>
+          <w:szCs w:val="24"/>
+        </w:rPr>
+        <w:t xml:space="preserve"> or </w:t>
+      </w:r>
+      <w:proofErr w:type="spellStart"/>
+      <w:proofErr w:type="gramStart"/>
+      <w:r>
+        <w:rPr>
+          <w:rFonts w:ascii="Inconsolata" w:hAnsi="Inconsolata"/>
+          <w:sz w:val="20"/>
+          <w:szCs w:val="24"/>
+        </w:rPr>
+        <w:t>self.hash</w:t>
+      </w:r>
+      <w:proofErr w:type="spellEnd"/>
+      <w:proofErr w:type="gramEnd"/>
+      <w:r>
+        <w:rPr>
+          <w:rFonts w:ascii="Inconsolata" w:hAnsi="Inconsolata"/>
+          <w:sz w:val="20"/>
+          <w:szCs w:val="24"/>
+        </w:rPr>
+        <w:t>(</w:t>
+      </w:r>
+      <w:proofErr w:type="spellStart"/>
+      <w:r>
+        <w:rPr>
+          <w:rFonts w:ascii="Inconsolata" w:hAnsi="Inconsolata"/>
+          <w:sz w:val="20"/>
+          <w:szCs w:val="24"/>
+        </w:rPr>
+        <w:t>self.chain</w:t>
+      </w:r>
+      <w:proofErr w:type="spellEnd"/>
+      <w:r>
+        <w:rPr>
+          <w:rFonts w:ascii="Inconsolata" w:hAnsi="Inconsolata"/>
+          <w:sz w:val="20"/>
+          <w:szCs w:val="24"/>
+        </w:rPr>
+        <w:t>[-1]),</w:t>
+      </w:r>
+    </w:p>
+    <w:p>
+      <w:pPr>
+        <w:spacing w:after="0" w:line="240" w:lineRule="auto"/>
+        <w:jc w:val="both"/>
+        <w:rPr>
+          <w:rFonts w:ascii="Inconsolata" w:hAnsi="Inconsolata"/>
+          <w:sz w:val="20"/>
+          <w:szCs w:val="24"/>
+        </w:rPr>
+      </w:pPr>
+      <w:r>
+        <w:rPr>
+          <w:rFonts w:ascii="Inconsolata" w:hAnsi="Inconsolata"/>
+          <w:sz w:val="20"/>
+          <w:szCs w:val="24"/>
+        </w:rPr>
+        <w:t xml:space="preserve">        }</w:t>
+      </w:r>
+    </w:p>
+    <w:p>
+      <w:pPr>
+        <w:spacing w:after="0" w:line="240" w:lineRule="auto"/>
+        <w:jc w:val="both"/>
+        <w:rPr>
+          <w:rFonts w:ascii="Inconsolata" w:hAnsi="Inconsolata"/>
+          <w:sz w:val="20"/>
+          <w:szCs w:val="24"/>
+        </w:rPr>
+      </w:pPr>
+    </w:p>
+    <w:p>
+      <w:pPr>
+        <w:spacing w:after="0" w:line="240" w:lineRule="auto"/>
+        <w:jc w:val="both"/>
+        <w:rPr>
+          <w:rFonts w:ascii="Inconsolata" w:hAnsi="Inconsolata"/>
+          <w:sz w:val="20"/>
+          <w:szCs w:val="24"/>
+        </w:rPr>
+      </w:pPr>
+      <w:r>
+        <w:rPr>
+          <w:rFonts w:ascii="Inconsolata" w:hAnsi="Inconsolata"/>
+          <w:sz w:val="20"/>
+          <w:szCs w:val="24"/>
+        </w:rPr>
+        <w:t xml:space="preserve">        # Reset the current list of transactions</w:t>
+      </w:r>
+    </w:p>
+    <w:p>
+      <w:pPr>
+        <w:spacing w:after="0" w:line="240" w:lineRule="auto"/>
+        <w:jc w:val="both"/>
+        <w:rPr>
+          <w:rFonts w:ascii="Inconsolata" w:hAnsi="Inconsolata"/>
+          <w:sz w:val="20"/>
+          <w:szCs w:val="24"/>
+        </w:rPr>
+      </w:pPr>
+      <w:r>
+        <w:rPr>
+          <w:rFonts w:ascii="Inconsolata" w:hAnsi="Inconsolata"/>
+          <w:sz w:val="20"/>
+          <w:szCs w:val="24"/>
+        </w:rPr>
+        <w:t xml:space="preserve">        </w:t>
+      </w:r>
+      <w:proofErr w:type="spellStart"/>
+      <w:proofErr w:type="gramStart"/>
+      <w:r>
+        <w:rPr>
+          <w:rFonts w:ascii="Inconsolata" w:hAnsi="Inconsolata"/>
+          <w:sz w:val="20"/>
+          <w:szCs w:val="24"/>
+        </w:rPr>
+        <w:t>self.current</w:t>
+      </w:r>
+      <w:proofErr w:type="gramEnd"/>
+      <w:r>
+        <w:rPr>
+          <w:rFonts w:ascii="Inconsolata" w:hAnsi="Inconsolata"/>
+          <w:sz w:val="20"/>
+          <w:szCs w:val="24"/>
+        </w:rPr>
+        <w:t>_transactions</w:t>
+      </w:r>
+      <w:proofErr w:type="spellEnd"/>
+      <w:r>
+        <w:rPr>
+          <w:rFonts w:ascii="Inconsolata" w:hAnsi="Inconsolata"/>
+          <w:sz w:val="20"/>
+          <w:szCs w:val="24"/>
+        </w:rPr>
+        <w:t xml:space="preserve"> = []</w:t>
+      </w:r>
+    </w:p>
+    <w:p>
+      <w:pPr>
+        <w:spacing w:after="0" w:line="240" w:lineRule="auto"/>
+        <w:jc w:val="both"/>
+        <w:rPr>
+          <w:rFonts w:ascii="Inconsolata" w:hAnsi="Inconsolata"/>
+          <w:sz w:val="20"/>
+          <w:szCs w:val="24"/>
+        </w:rPr>
+      </w:pPr>
+    </w:p>
+    <w:p>
+      <w:pPr>
+        <w:spacing w:after="0" w:line="240" w:lineRule="auto"/>
+        <w:jc w:val="both"/>
+        <w:rPr>
+          <w:rFonts w:ascii="Inconsolata" w:hAnsi="Inconsolata"/>
+          <w:sz w:val="20"/>
+          <w:szCs w:val="24"/>
+        </w:rPr>
+      </w:pPr>
+      <w:r>
+        <w:rPr>
+          <w:rFonts w:ascii="Inconsolata" w:hAnsi="Inconsolata"/>
+          <w:sz w:val="20"/>
+          <w:szCs w:val="24"/>
+        </w:rPr>
+        <w:t xml:space="preserve">        </w:t>
+      </w:r>
+      <w:proofErr w:type="spellStart"/>
+      <w:proofErr w:type="gramStart"/>
+      <w:r>
+        <w:rPr>
+          <w:rFonts w:ascii="Inconsolata" w:hAnsi="Inconsolata"/>
+          <w:sz w:val="20"/>
+          <w:szCs w:val="24"/>
+        </w:rPr>
+        <w:t>self.chain</w:t>
+      </w:r>
+      <w:proofErr w:type="gramEnd"/>
+      <w:r>
+        <w:rPr>
+          <w:rFonts w:ascii="Inconsolata" w:hAnsi="Inconsolata"/>
+          <w:sz w:val="20"/>
+          <w:szCs w:val="24"/>
+        </w:rPr>
+        <w:t>.append</w:t>
+      </w:r>
+      <w:proofErr w:type="spellEnd"/>
+      <w:r>
+        <w:rPr>
+          <w:rFonts w:ascii="Inconsolata" w:hAnsi="Inconsolata"/>
+          <w:sz w:val="20"/>
+          <w:szCs w:val="24"/>
+        </w:rPr>
+        <w:t>(block)</w:t>
+      </w:r>
+    </w:p>
+    <w:p>
+      <w:pPr>
+        <w:spacing w:after="0" w:line="240" w:lineRule="auto"/>
+        <w:jc w:val="both"/>
+        <w:rPr>
+          <w:rFonts w:ascii="Inconsolata" w:hAnsi="Inconsolata"/>
+          <w:sz w:val="20"/>
+          <w:szCs w:val="24"/>
+        </w:rPr>
+      </w:pPr>
+      <w:r>
+        <w:rPr>
+          <w:rFonts w:ascii="Inconsolata" w:hAnsi="Inconsolata"/>
+          <w:sz w:val="20"/>
+          <w:szCs w:val="24"/>
+        </w:rPr>
+        <w:t xml:space="preserve">        return block</w:t>
+      </w:r>
+    </w:p>
+    <w:p>
+      <w:pPr>
+        <w:rPr>
+          <w:rFonts w:ascii="Times New Roman"/>
+          <w:sz w:val="24"/>
+          <w:szCs w:val="24"/>
+        </w:rPr>
+      </w:pPr>
+      <w:r>
+        <w:rPr>
+          <w:rFonts w:ascii="Times New Roman"/>
+          <w:sz w:val="24"/>
+          <w:szCs w:val="24"/>
+        </w:rPr>
+        <w:br w:type="page"/>
+      </w:r>
+    </w:p>
+    <w:p>
+      <w:pPr>
+        <w:spacing w:line="240" w:lineRule="auto"/>
+        <w:jc w:val="both"/>
         <w:rPr>
           <w:rFonts w:ascii="Times New Roman"/>
           <w:b/>
@@ -2459,7 +3299,17 @@
           <w:szCs w:val="24"/>
           <w:u w:val="single"/>
         </w:rPr>
-        <w:t>Block</w:t>
+      </w:pPr>
+      <w:r>
+        <w:rPr>
+          <w:rFonts w:ascii="Times New Roman"/>
+          <w:b/>
+          <w:sz w:val="24"/>
+          <w:szCs w:val="24"/>
+          <w:u w:val="single"/>
+        </w:rPr>
+        <w:lastRenderedPageBreak/>
+        <w:t>Proof of Work</w:t>
       </w:r>
     </w:p>
     <w:p>
@@ -2478,18 +3328,1563 @@
           <w:sz w:val="24"/>
           <w:szCs w:val="24"/>
         </w:rPr>
+        <w:t xml:space="preserve">The example in the tutorial uses a </w:t>
+      </w:r>
+      <w:proofErr w:type="gramStart"/>
+      <w:r>
+        <w:rPr>
+          <w:rFonts w:ascii="Times New Roman"/>
+          <w:sz w:val="24"/>
+          <w:szCs w:val="24"/>
+        </w:rPr>
+        <w:t>much simplified</w:t>
+      </w:r>
+      <w:proofErr w:type="gramEnd"/>
+      <w:r>
+        <w:rPr>
+          <w:rFonts w:ascii="Times New Roman"/>
+          <w:sz w:val="24"/>
+          <w:szCs w:val="24"/>
+        </w:rPr>
+        <w:t xml:space="preserve"> model. While the </w:t>
+      </w:r>
+      <w:proofErr w:type="spellStart"/>
+      <w:r>
+        <w:rPr>
+          <w:rFonts w:ascii="Inconsolata" w:hAnsi="Inconsolata"/>
+          <w:sz w:val="20"/>
+          <w:szCs w:val="24"/>
+        </w:rPr>
+        <w:t>valid_proof</w:t>
+      </w:r>
+      <w:proofErr w:type="spellEnd"/>
+      <w:r>
+        <w:rPr>
+          <w:rFonts w:ascii="Times New Roman"/>
+          <w:sz w:val="24"/>
+          <w:szCs w:val="24"/>
+        </w:rPr>
+        <w:t xml:space="preserve"> static method requires that the first four digits of the hash be 0 – the same as the example in class (the live blockchain at blockchain.mit.edu), the difference lies in the </w:t>
+      </w:r>
+      <w:proofErr w:type="spellStart"/>
+      <w:r>
+        <w:rPr>
+          <w:rFonts w:ascii="Inconsolata" w:hAnsi="Inconsolata"/>
+          <w:sz w:val="20"/>
+          <w:szCs w:val="24"/>
+        </w:rPr>
+        <w:t>proof_of_work</w:t>
+      </w:r>
+      <w:proofErr w:type="spellEnd"/>
+      <w:r>
+        <w:rPr>
+          <w:rFonts w:ascii="Times New Roman"/>
+          <w:sz w:val="24"/>
+          <w:szCs w:val="24"/>
+        </w:rPr>
+        <w:t xml:space="preserve"> algorithm. The proof of work in the tutorial calculates the proof based on the proof of the last block only.</w:t>
+      </w:r>
+    </w:p>
+    <w:p>
+      <w:pPr>
+        <w:spacing w:after="0" w:line="240" w:lineRule="auto"/>
+        <w:jc w:val="both"/>
+        <w:rPr>
+          <w:rFonts w:ascii="Inconsolata" w:hAnsi="Inconsolata"/>
+          <w:sz w:val="20"/>
+          <w:szCs w:val="24"/>
+        </w:rPr>
+      </w:pPr>
+      <w:r>
+        <w:rPr>
+          <w:rFonts w:ascii="Inconsolata" w:hAnsi="Inconsolata"/>
+          <w:sz w:val="20"/>
+          <w:szCs w:val="24"/>
+        </w:rPr>
+        <w:t xml:space="preserve">def </w:t>
+      </w:r>
+      <w:proofErr w:type="spellStart"/>
+      <w:r>
+        <w:rPr>
+          <w:rFonts w:ascii="Inconsolata" w:hAnsi="Inconsolata"/>
+          <w:sz w:val="20"/>
+          <w:szCs w:val="24"/>
+        </w:rPr>
+        <w:t>proof_of_</w:t>
+      </w:r>
+      <w:proofErr w:type="gramStart"/>
+      <w:r>
+        <w:rPr>
+          <w:rFonts w:ascii="Inconsolata" w:hAnsi="Inconsolata"/>
+          <w:sz w:val="20"/>
+          <w:szCs w:val="24"/>
+        </w:rPr>
+        <w:t>work</w:t>
+      </w:r>
+      <w:proofErr w:type="spellEnd"/>
+      <w:r>
+        <w:rPr>
+          <w:rFonts w:ascii="Inconsolata" w:hAnsi="Inconsolata"/>
+          <w:sz w:val="20"/>
+          <w:szCs w:val="24"/>
+        </w:rPr>
+        <w:t>(</w:t>
+      </w:r>
+      <w:proofErr w:type="gramEnd"/>
+      <w:r>
+        <w:rPr>
+          <w:rFonts w:ascii="Inconsolata" w:hAnsi="Inconsolata"/>
+          <w:sz w:val="20"/>
+          <w:szCs w:val="24"/>
+        </w:rPr>
+        <w:t xml:space="preserve">self, </w:t>
+      </w:r>
+      <w:proofErr w:type="spellStart"/>
+      <w:r>
+        <w:rPr>
+          <w:rFonts w:ascii="Inconsolata" w:hAnsi="Inconsolata"/>
+          <w:sz w:val="20"/>
+          <w:szCs w:val="24"/>
+        </w:rPr>
+        <w:t>last_proof</w:t>
+      </w:r>
+      <w:proofErr w:type="spellEnd"/>
+      <w:r>
+        <w:rPr>
+          <w:rFonts w:ascii="Inconsolata" w:hAnsi="Inconsolata"/>
+          <w:sz w:val="20"/>
+          <w:szCs w:val="24"/>
+        </w:rPr>
+        <w:t>):</w:t>
+      </w:r>
+    </w:p>
+    <w:p>
+      <w:pPr>
+        <w:spacing w:after="0" w:line="240" w:lineRule="auto"/>
+        <w:jc w:val="both"/>
+        <w:rPr>
+          <w:rFonts w:ascii="Inconsolata" w:hAnsi="Inconsolata"/>
+          <w:sz w:val="20"/>
+          <w:szCs w:val="24"/>
+        </w:rPr>
+      </w:pPr>
+      <w:r>
+        <w:rPr>
+          <w:rFonts w:ascii="Inconsolata" w:hAnsi="Inconsolata"/>
+          <w:sz w:val="20"/>
+          <w:szCs w:val="24"/>
+        </w:rPr>
+        <w:t xml:space="preserve">        """</w:t>
+      </w:r>
+    </w:p>
+    <w:p>
+      <w:pPr>
+        <w:spacing w:after="0" w:line="240" w:lineRule="auto"/>
+        <w:jc w:val="both"/>
+        <w:rPr>
+          <w:rFonts w:ascii="Inconsolata" w:hAnsi="Inconsolata"/>
+          <w:sz w:val="20"/>
+          <w:szCs w:val="24"/>
+        </w:rPr>
+      </w:pPr>
+      <w:r>
+        <w:rPr>
+          <w:rFonts w:ascii="Inconsolata" w:hAnsi="Inconsolata"/>
+          <w:sz w:val="20"/>
+          <w:szCs w:val="24"/>
+        </w:rPr>
+        <w:t xml:space="preserve">        Simple Proof of Work Algorithm:</w:t>
+      </w:r>
+    </w:p>
+    <w:p>
+      <w:pPr>
+        <w:spacing w:after="0" w:line="240" w:lineRule="auto"/>
+        <w:jc w:val="both"/>
+        <w:rPr>
+          <w:rFonts w:ascii="Inconsolata" w:hAnsi="Inconsolata"/>
+          <w:sz w:val="20"/>
+          <w:szCs w:val="24"/>
+        </w:rPr>
+      </w:pPr>
+      <w:r>
+        <w:rPr>
+          <w:rFonts w:ascii="Inconsolata" w:hAnsi="Inconsolata"/>
+          <w:sz w:val="20"/>
+          <w:szCs w:val="24"/>
+        </w:rPr>
+        <w:t xml:space="preserve">         - Find a number p' such that hash(pp') contains leading 4 zeroes, where p is the</w:t>
+      </w:r>
+    </w:p>
+    <w:p>
+      <w:pPr>
+        <w:spacing w:after="0" w:line="240" w:lineRule="auto"/>
+        <w:ind w:left="720"/>
+        <w:jc w:val="both"/>
+        <w:rPr>
+          <w:rFonts w:ascii="Inconsolata" w:hAnsi="Inconsolata"/>
+          <w:sz w:val="20"/>
+          <w:szCs w:val="24"/>
+        </w:rPr>
+      </w:pPr>
+      <w:r>
+        <w:rPr>
+          <w:rFonts w:ascii="Inconsolata" w:hAnsi="Inconsolata"/>
+          <w:sz w:val="20"/>
+          <w:szCs w:val="24"/>
+        </w:rPr>
+        <w:t xml:space="preserve">    </w:t>
+      </w:r>
+      <w:r>
+        <w:rPr>
+          <w:rFonts w:ascii="Inconsolata" w:hAnsi="Inconsolata"/>
+          <w:sz w:val="20"/>
+          <w:szCs w:val="24"/>
+        </w:rPr>
+        <w:t>previous p'</w:t>
+      </w:r>
+    </w:p>
+    <w:p>
+      <w:pPr>
+        <w:spacing w:after="0" w:line="240" w:lineRule="auto"/>
+        <w:jc w:val="both"/>
+        <w:rPr>
+          <w:rFonts w:ascii="Inconsolata" w:hAnsi="Inconsolata"/>
+          <w:sz w:val="20"/>
+          <w:szCs w:val="24"/>
+        </w:rPr>
+      </w:pPr>
+      <w:r>
+        <w:rPr>
+          <w:rFonts w:ascii="Inconsolata" w:hAnsi="Inconsolata"/>
+          <w:sz w:val="20"/>
+          <w:szCs w:val="24"/>
+        </w:rPr>
+        <w:t xml:space="preserve">         - p is the previous proof, and p' is the new proof</w:t>
+      </w:r>
+    </w:p>
+    <w:p>
+      <w:pPr>
+        <w:spacing w:after="0" w:line="240" w:lineRule="auto"/>
+        <w:jc w:val="both"/>
+        <w:rPr>
+          <w:rFonts w:ascii="Inconsolata" w:hAnsi="Inconsolata"/>
+          <w:sz w:val="20"/>
+          <w:szCs w:val="24"/>
+        </w:rPr>
+      </w:pPr>
+      <w:r>
+        <w:rPr>
+          <w:rFonts w:ascii="Inconsolata" w:hAnsi="Inconsolata"/>
+          <w:sz w:val="20"/>
+          <w:szCs w:val="24"/>
+        </w:rPr>
+        <w:t xml:space="preserve">        </w:t>
+      </w:r>
+      <w:proofErr w:type="gramStart"/>
+      <w:r>
+        <w:rPr>
+          <w:rFonts w:ascii="Inconsolata" w:hAnsi="Inconsolata"/>
+          <w:sz w:val="20"/>
+          <w:szCs w:val="24"/>
+        </w:rPr>
+        <w:t>:</w:t>
+      </w:r>
+      <w:proofErr w:type="spellStart"/>
+      <w:r>
+        <w:rPr>
+          <w:rFonts w:ascii="Inconsolata" w:hAnsi="Inconsolata"/>
+          <w:sz w:val="20"/>
+          <w:szCs w:val="24"/>
+        </w:rPr>
+        <w:t>param</w:t>
+      </w:r>
+      <w:proofErr w:type="spellEnd"/>
+      <w:proofErr w:type="gramEnd"/>
+      <w:r>
+        <w:rPr>
+          <w:rFonts w:ascii="Inconsolata" w:hAnsi="Inconsolata"/>
+          <w:sz w:val="20"/>
+          <w:szCs w:val="24"/>
+        </w:rPr>
+        <w:t xml:space="preserve"> </w:t>
+      </w:r>
+      <w:proofErr w:type="spellStart"/>
+      <w:r>
+        <w:rPr>
+          <w:rFonts w:ascii="Inconsolata" w:hAnsi="Inconsolata"/>
+          <w:sz w:val="20"/>
+          <w:szCs w:val="24"/>
+        </w:rPr>
+        <w:t>last_proof</w:t>
+      </w:r>
+      <w:proofErr w:type="spellEnd"/>
+      <w:r>
+        <w:rPr>
+          <w:rFonts w:ascii="Inconsolata" w:hAnsi="Inconsolata"/>
+          <w:sz w:val="20"/>
+          <w:szCs w:val="24"/>
+        </w:rPr>
+        <w:t>: &lt;</w:t>
+      </w:r>
+      <w:proofErr w:type="spellStart"/>
+      <w:r>
+        <w:rPr>
+          <w:rFonts w:ascii="Inconsolata" w:hAnsi="Inconsolata"/>
+          <w:sz w:val="20"/>
+          <w:szCs w:val="24"/>
+        </w:rPr>
+        <w:t>int</w:t>
+      </w:r>
+      <w:proofErr w:type="spellEnd"/>
+      <w:r>
+        <w:rPr>
+          <w:rFonts w:ascii="Inconsolata" w:hAnsi="Inconsolata"/>
+          <w:sz w:val="20"/>
+          <w:szCs w:val="24"/>
+        </w:rPr>
+        <w:t>&gt;</w:t>
+      </w:r>
+    </w:p>
+    <w:p>
+      <w:pPr>
+        <w:spacing w:after="0" w:line="240" w:lineRule="auto"/>
+        <w:jc w:val="both"/>
+        <w:rPr>
+          <w:rFonts w:ascii="Inconsolata" w:hAnsi="Inconsolata"/>
+          <w:sz w:val="20"/>
+          <w:szCs w:val="24"/>
+        </w:rPr>
+      </w:pPr>
+      <w:r>
+        <w:rPr>
+          <w:rFonts w:ascii="Inconsolata" w:hAnsi="Inconsolata"/>
+          <w:sz w:val="20"/>
+          <w:szCs w:val="24"/>
+        </w:rPr>
+        <w:t xml:space="preserve">        </w:t>
+      </w:r>
+      <w:proofErr w:type="gramStart"/>
+      <w:r>
+        <w:rPr>
+          <w:rFonts w:ascii="Inconsolata" w:hAnsi="Inconsolata"/>
+          <w:sz w:val="20"/>
+          <w:szCs w:val="24"/>
+        </w:rPr>
+        <w:t>:return</w:t>
+      </w:r>
+      <w:proofErr w:type="gramEnd"/>
+      <w:r>
+        <w:rPr>
+          <w:rFonts w:ascii="Inconsolata" w:hAnsi="Inconsolata"/>
+          <w:sz w:val="20"/>
+          <w:szCs w:val="24"/>
+        </w:rPr>
+        <w:t>: &lt;</w:t>
+      </w:r>
+      <w:proofErr w:type="spellStart"/>
+      <w:r>
+        <w:rPr>
+          <w:rFonts w:ascii="Inconsolata" w:hAnsi="Inconsolata"/>
+          <w:sz w:val="20"/>
+          <w:szCs w:val="24"/>
+        </w:rPr>
+        <w:t>int</w:t>
+      </w:r>
+      <w:proofErr w:type="spellEnd"/>
+      <w:r>
+        <w:rPr>
+          <w:rFonts w:ascii="Inconsolata" w:hAnsi="Inconsolata"/>
+          <w:sz w:val="20"/>
+          <w:szCs w:val="24"/>
+        </w:rPr>
+        <w:t>&gt;</w:t>
+      </w:r>
+    </w:p>
+    <w:p>
+      <w:pPr>
+        <w:spacing w:after="0" w:line="240" w:lineRule="auto"/>
+        <w:jc w:val="both"/>
+        <w:rPr>
+          <w:rFonts w:ascii="Inconsolata" w:hAnsi="Inconsolata"/>
+          <w:sz w:val="20"/>
+          <w:szCs w:val="24"/>
+        </w:rPr>
+      </w:pPr>
+      <w:r>
+        <w:rPr>
+          <w:rFonts w:ascii="Inconsolata" w:hAnsi="Inconsolata"/>
+          <w:sz w:val="20"/>
+          <w:szCs w:val="24"/>
+        </w:rPr>
+        <w:t xml:space="preserve">        """</w:t>
+      </w:r>
+    </w:p>
+    <w:p>
+      <w:pPr>
+        <w:spacing w:after="0" w:line="240" w:lineRule="auto"/>
+        <w:jc w:val="both"/>
+        <w:rPr>
+          <w:rFonts w:ascii="Inconsolata" w:hAnsi="Inconsolata"/>
+          <w:sz w:val="20"/>
+          <w:szCs w:val="24"/>
+        </w:rPr>
+      </w:pPr>
+    </w:p>
+    <w:p>
+      <w:pPr>
+        <w:spacing w:after="0" w:line="240" w:lineRule="auto"/>
+        <w:jc w:val="both"/>
+        <w:rPr>
+          <w:rFonts w:ascii="Inconsolata" w:hAnsi="Inconsolata"/>
+          <w:sz w:val="20"/>
+          <w:szCs w:val="24"/>
+        </w:rPr>
+      </w:pPr>
+      <w:r>
+        <w:rPr>
+          <w:rFonts w:ascii="Inconsolata" w:hAnsi="Inconsolata"/>
+          <w:sz w:val="20"/>
+          <w:szCs w:val="24"/>
+        </w:rPr>
+        <w:t xml:space="preserve">        proof = 0</w:t>
+      </w:r>
+    </w:p>
+    <w:p>
+      <w:pPr>
+        <w:spacing w:after="0" w:line="240" w:lineRule="auto"/>
+        <w:jc w:val="both"/>
+        <w:rPr>
+          <w:rFonts w:ascii="Inconsolata" w:hAnsi="Inconsolata"/>
+          <w:sz w:val="20"/>
+          <w:szCs w:val="24"/>
+        </w:rPr>
+      </w:pPr>
+      <w:r>
+        <w:rPr>
+          <w:rFonts w:ascii="Inconsolata" w:hAnsi="Inconsolata"/>
+          <w:sz w:val="20"/>
+          <w:szCs w:val="24"/>
+        </w:rPr>
+        <w:t xml:space="preserve">        while </w:t>
+      </w:r>
+      <w:proofErr w:type="spellStart"/>
+      <w:proofErr w:type="gramStart"/>
+      <w:r>
+        <w:rPr>
+          <w:rFonts w:ascii="Inconsolata" w:hAnsi="Inconsolata"/>
+          <w:sz w:val="20"/>
+          <w:szCs w:val="24"/>
+        </w:rPr>
+        <w:t>self.valid</w:t>
+      </w:r>
+      <w:proofErr w:type="gramEnd"/>
+      <w:r>
+        <w:rPr>
+          <w:rFonts w:ascii="Inconsolata" w:hAnsi="Inconsolata"/>
+          <w:sz w:val="20"/>
+          <w:szCs w:val="24"/>
+        </w:rPr>
+        <w:t>_proof</w:t>
+      </w:r>
+      <w:proofErr w:type="spellEnd"/>
+      <w:r>
+        <w:rPr>
+          <w:rFonts w:ascii="Inconsolata" w:hAnsi="Inconsolata"/>
+          <w:sz w:val="20"/>
+          <w:szCs w:val="24"/>
+        </w:rPr>
+        <w:t>(</w:t>
+      </w:r>
+      <w:proofErr w:type="spellStart"/>
+      <w:r>
+        <w:rPr>
+          <w:rFonts w:ascii="Inconsolata" w:hAnsi="Inconsolata"/>
+          <w:sz w:val="20"/>
+          <w:szCs w:val="24"/>
+        </w:rPr>
+        <w:t>last_proof</w:t>
+      </w:r>
+      <w:proofErr w:type="spellEnd"/>
+      <w:r>
+        <w:rPr>
+          <w:rFonts w:ascii="Inconsolata" w:hAnsi="Inconsolata"/>
+          <w:sz w:val="20"/>
+          <w:szCs w:val="24"/>
+        </w:rPr>
+        <w:t>, proof) is False:</w:t>
+      </w:r>
+    </w:p>
+    <w:p>
+      <w:pPr>
+        <w:spacing w:after="0" w:line="240" w:lineRule="auto"/>
+        <w:jc w:val="both"/>
+        <w:rPr>
+          <w:rFonts w:ascii="Inconsolata" w:hAnsi="Inconsolata"/>
+          <w:sz w:val="20"/>
+          <w:szCs w:val="24"/>
+        </w:rPr>
+      </w:pPr>
+      <w:r>
+        <w:rPr>
+          <w:rFonts w:ascii="Inconsolata" w:hAnsi="Inconsolata"/>
+          <w:sz w:val="20"/>
+          <w:szCs w:val="24"/>
+        </w:rPr>
+        <w:t xml:space="preserve">            proof += 1</w:t>
+      </w:r>
+    </w:p>
+    <w:p>
+      <w:pPr>
+        <w:spacing w:after="0" w:line="240" w:lineRule="auto"/>
+        <w:jc w:val="both"/>
+        <w:rPr>
+          <w:rFonts w:ascii="Inconsolata" w:hAnsi="Inconsolata"/>
+          <w:sz w:val="20"/>
+          <w:szCs w:val="24"/>
+        </w:rPr>
+      </w:pPr>
+    </w:p>
+    <w:p>
+      <w:pPr>
+        <w:spacing w:after="0" w:line="240" w:lineRule="auto"/>
+        <w:jc w:val="both"/>
+        <w:rPr>
+          <w:rFonts w:ascii="Inconsolata" w:hAnsi="Inconsolata"/>
+          <w:sz w:val="20"/>
+          <w:szCs w:val="24"/>
+        </w:rPr>
+      </w:pPr>
+      <w:r>
+        <w:rPr>
+          <w:rFonts w:ascii="Inconsolata" w:hAnsi="Inconsolata"/>
+          <w:sz w:val="20"/>
+          <w:szCs w:val="24"/>
+        </w:rPr>
+        <w:t xml:space="preserve">        return proof</w:t>
+      </w:r>
+    </w:p>
+    <w:p>
+      <w:pPr>
+        <w:spacing w:after="0" w:line="240" w:lineRule="auto"/>
+        <w:jc w:val="both"/>
+        <w:rPr>
+          <w:rFonts w:ascii="Inconsolata" w:hAnsi="Inconsolata"/>
+          <w:sz w:val="20"/>
+          <w:szCs w:val="24"/>
+        </w:rPr>
+      </w:pPr>
+    </w:p>
+    <w:p>
+      <w:pPr>
+        <w:spacing w:after="0" w:line="240" w:lineRule="auto"/>
+        <w:jc w:val="both"/>
+        <w:rPr>
+          <w:rFonts w:ascii="Inconsolata" w:hAnsi="Inconsolata"/>
+          <w:sz w:val="20"/>
+          <w:szCs w:val="24"/>
+        </w:rPr>
+      </w:pPr>
+    </w:p>
+    <w:p>
+      <w:pPr>
+        <w:spacing w:after="0" w:line="240" w:lineRule="auto"/>
+        <w:jc w:val="both"/>
+        <w:rPr>
+          <w:rFonts w:ascii="Inconsolata" w:hAnsi="Inconsolata"/>
+          <w:sz w:val="20"/>
+          <w:szCs w:val="24"/>
+        </w:rPr>
+      </w:pPr>
+      <w:r>
+        <w:rPr>
+          <w:rFonts w:ascii="Inconsolata" w:hAnsi="Inconsolata"/>
+          <w:sz w:val="20"/>
+          <w:szCs w:val="24"/>
+        </w:rPr>
+        <w:t>@</w:t>
+      </w:r>
+      <w:proofErr w:type="spellStart"/>
+      <w:r>
+        <w:rPr>
+          <w:rFonts w:ascii="Inconsolata" w:hAnsi="Inconsolata"/>
+          <w:sz w:val="20"/>
+          <w:szCs w:val="24"/>
+        </w:rPr>
+        <w:t>staticmethod</w:t>
+      </w:r>
+      <w:proofErr w:type="spellEnd"/>
+    </w:p>
+    <w:p>
+      <w:pPr>
+        <w:spacing w:after="0" w:line="240" w:lineRule="auto"/>
+        <w:jc w:val="both"/>
+        <w:rPr>
+          <w:rFonts w:ascii="Inconsolata" w:hAnsi="Inconsolata"/>
+          <w:sz w:val="20"/>
+          <w:szCs w:val="24"/>
+        </w:rPr>
+      </w:pPr>
+      <w:r>
+        <w:rPr>
+          <w:rFonts w:ascii="Inconsolata" w:hAnsi="Inconsolata"/>
+          <w:sz w:val="20"/>
+          <w:szCs w:val="24"/>
+        </w:rPr>
+        <w:t xml:space="preserve">    def </w:t>
+      </w:r>
+      <w:proofErr w:type="spellStart"/>
+      <w:r>
+        <w:rPr>
+          <w:rFonts w:ascii="Inconsolata" w:hAnsi="Inconsolata"/>
+          <w:sz w:val="20"/>
+          <w:szCs w:val="24"/>
+        </w:rPr>
+        <w:t>valid_</w:t>
+      </w:r>
+      <w:proofErr w:type="gramStart"/>
+      <w:r>
+        <w:rPr>
+          <w:rFonts w:ascii="Inconsolata" w:hAnsi="Inconsolata"/>
+          <w:sz w:val="20"/>
+          <w:szCs w:val="24"/>
+        </w:rPr>
+        <w:t>proof</w:t>
+      </w:r>
+      <w:proofErr w:type="spellEnd"/>
+      <w:r>
+        <w:rPr>
+          <w:rFonts w:ascii="Inconsolata" w:hAnsi="Inconsolata"/>
+          <w:sz w:val="20"/>
+          <w:szCs w:val="24"/>
+        </w:rPr>
+        <w:t>(</w:t>
+      </w:r>
+      <w:proofErr w:type="spellStart"/>
+      <w:proofErr w:type="gramEnd"/>
+      <w:r>
+        <w:rPr>
+          <w:rFonts w:ascii="Inconsolata" w:hAnsi="Inconsolata"/>
+          <w:sz w:val="20"/>
+          <w:szCs w:val="24"/>
+        </w:rPr>
+        <w:t>last_proof</w:t>
+      </w:r>
+      <w:proofErr w:type="spellEnd"/>
+      <w:r>
+        <w:rPr>
+          <w:rFonts w:ascii="Inconsolata" w:hAnsi="Inconsolata"/>
+          <w:sz w:val="20"/>
+          <w:szCs w:val="24"/>
+        </w:rPr>
+        <w:t>, proof):</w:t>
+      </w:r>
+    </w:p>
+    <w:p>
+      <w:pPr>
+        <w:spacing w:after="0" w:line="240" w:lineRule="auto"/>
+        <w:jc w:val="both"/>
+        <w:rPr>
+          <w:rFonts w:ascii="Inconsolata" w:hAnsi="Inconsolata"/>
+          <w:sz w:val="20"/>
+          <w:szCs w:val="24"/>
+        </w:rPr>
+      </w:pPr>
+      <w:r>
+        <w:rPr>
+          <w:rFonts w:ascii="Inconsolata" w:hAnsi="Inconsolata"/>
+          <w:sz w:val="20"/>
+          <w:szCs w:val="24"/>
+        </w:rPr>
+        <w:t xml:space="preserve">        """</w:t>
+      </w:r>
+    </w:p>
+    <w:p>
+      <w:pPr>
+        <w:spacing w:after="0" w:line="240" w:lineRule="auto"/>
+        <w:jc w:val="both"/>
+        <w:rPr>
+          <w:rFonts w:ascii="Inconsolata" w:hAnsi="Inconsolata"/>
+          <w:sz w:val="20"/>
+          <w:szCs w:val="24"/>
+        </w:rPr>
+      </w:pPr>
+      <w:r>
+        <w:rPr>
+          <w:rFonts w:ascii="Inconsolata" w:hAnsi="Inconsolata"/>
+          <w:sz w:val="20"/>
+          <w:szCs w:val="24"/>
+        </w:rPr>
+        <w:t xml:space="preserve">        Validates the Proof: Does </w:t>
+      </w:r>
+      <w:proofErr w:type="gramStart"/>
+      <w:r>
+        <w:rPr>
+          <w:rFonts w:ascii="Inconsolata" w:hAnsi="Inconsolata"/>
+          <w:sz w:val="20"/>
+          <w:szCs w:val="24"/>
+        </w:rPr>
+        <w:t>hash(</w:t>
+      </w:r>
+      <w:proofErr w:type="spellStart"/>
+      <w:proofErr w:type="gramEnd"/>
+      <w:r>
+        <w:rPr>
+          <w:rFonts w:ascii="Inconsolata" w:hAnsi="Inconsolata"/>
+          <w:sz w:val="20"/>
+          <w:szCs w:val="24"/>
+        </w:rPr>
+        <w:t>last_proof</w:t>
+      </w:r>
+      <w:proofErr w:type="spellEnd"/>
+      <w:r>
+        <w:rPr>
+          <w:rFonts w:ascii="Inconsolata" w:hAnsi="Inconsolata"/>
+          <w:sz w:val="20"/>
+          <w:szCs w:val="24"/>
+        </w:rPr>
+        <w:t>, proof) contain 4 leading zeroes?</w:t>
+      </w:r>
+    </w:p>
+    <w:p>
+      <w:pPr>
+        <w:spacing w:after="0" w:line="240" w:lineRule="auto"/>
+        <w:jc w:val="both"/>
+        <w:rPr>
+          <w:rFonts w:ascii="Inconsolata" w:hAnsi="Inconsolata"/>
+          <w:sz w:val="20"/>
+          <w:szCs w:val="24"/>
+        </w:rPr>
+      </w:pPr>
+      <w:r>
+        <w:rPr>
+          <w:rFonts w:ascii="Inconsolata" w:hAnsi="Inconsolata"/>
+          <w:sz w:val="20"/>
+          <w:szCs w:val="24"/>
+        </w:rPr>
+        <w:t xml:space="preserve">        </w:t>
+      </w:r>
+      <w:proofErr w:type="gramStart"/>
+      <w:r>
+        <w:rPr>
+          <w:rFonts w:ascii="Inconsolata" w:hAnsi="Inconsolata"/>
+          <w:sz w:val="20"/>
+          <w:szCs w:val="24"/>
+        </w:rPr>
+        <w:t>:</w:t>
+      </w:r>
+      <w:proofErr w:type="spellStart"/>
+      <w:r>
+        <w:rPr>
+          <w:rFonts w:ascii="Inconsolata" w:hAnsi="Inconsolata"/>
+          <w:sz w:val="20"/>
+          <w:szCs w:val="24"/>
+        </w:rPr>
+        <w:t>param</w:t>
+      </w:r>
+      <w:proofErr w:type="spellEnd"/>
+      <w:proofErr w:type="gramEnd"/>
+      <w:r>
+        <w:rPr>
+          <w:rFonts w:ascii="Inconsolata" w:hAnsi="Inconsolata"/>
+          <w:sz w:val="20"/>
+          <w:szCs w:val="24"/>
+        </w:rPr>
+        <w:t xml:space="preserve"> </w:t>
+      </w:r>
+      <w:proofErr w:type="spellStart"/>
+      <w:r>
+        <w:rPr>
+          <w:rFonts w:ascii="Inconsolata" w:hAnsi="Inconsolata"/>
+          <w:sz w:val="20"/>
+          <w:szCs w:val="24"/>
+        </w:rPr>
+        <w:t>last_proof</w:t>
+      </w:r>
+      <w:proofErr w:type="spellEnd"/>
+      <w:r>
+        <w:rPr>
+          <w:rFonts w:ascii="Inconsolata" w:hAnsi="Inconsolata"/>
+          <w:sz w:val="20"/>
+          <w:szCs w:val="24"/>
+        </w:rPr>
+        <w:t>: &lt;</w:t>
+      </w:r>
+      <w:proofErr w:type="spellStart"/>
+      <w:r>
+        <w:rPr>
+          <w:rFonts w:ascii="Inconsolata" w:hAnsi="Inconsolata"/>
+          <w:sz w:val="20"/>
+          <w:szCs w:val="24"/>
+        </w:rPr>
+        <w:t>int</w:t>
+      </w:r>
+      <w:proofErr w:type="spellEnd"/>
+      <w:r>
+        <w:rPr>
+          <w:rFonts w:ascii="Inconsolata" w:hAnsi="Inconsolata"/>
+          <w:sz w:val="20"/>
+          <w:szCs w:val="24"/>
+        </w:rPr>
+        <w:t>&gt; Previous Proof</w:t>
+      </w:r>
+    </w:p>
+    <w:p>
+      <w:pPr>
+        <w:spacing w:after="0" w:line="240" w:lineRule="auto"/>
+        <w:jc w:val="both"/>
+        <w:rPr>
+          <w:rFonts w:ascii="Inconsolata" w:hAnsi="Inconsolata"/>
+          <w:sz w:val="20"/>
+          <w:szCs w:val="24"/>
+        </w:rPr>
+      </w:pPr>
+      <w:r>
+        <w:rPr>
+          <w:rFonts w:ascii="Inconsolata" w:hAnsi="Inconsolata"/>
+          <w:sz w:val="20"/>
+          <w:szCs w:val="24"/>
+        </w:rPr>
+        <w:t xml:space="preserve">        </w:t>
+      </w:r>
+      <w:proofErr w:type="gramStart"/>
+      <w:r>
+        <w:rPr>
+          <w:rFonts w:ascii="Inconsolata" w:hAnsi="Inconsolata"/>
+          <w:sz w:val="20"/>
+          <w:szCs w:val="24"/>
+        </w:rPr>
+        <w:t>:</w:t>
+      </w:r>
+      <w:proofErr w:type="spellStart"/>
+      <w:r>
+        <w:rPr>
+          <w:rFonts w:ascii="Inconsolata" w:hAnsi="Inconsolata"/>
+          <w:sz w:val="20"/>
+          <w:szCs w:val="24"/>
+        </w:rPr>
+        <w:t>param</w:t>
+      </w:r>
+      <w:proofErr w:type="spellEnd"/>
+      <w:proofErr w:type="gramEnd"/>
+      <w:r>
+        <w:rPr>
+          <w:rFonts w:ascii="Inconsolata" w:hAnsi="Inconsolata"/>
+          <w:sz w:val="20"/>
+          <w:szCs w:val="24"/>
+        </w:rPr>
+        <w:t xml:space="preserve"> proof: &lt;</w:t>
+      </w:r>
+      <w:proofErr w:type="spellStart"/>
+      <w:r>
+        <w:rPr>
+          <w:rFonts w:ascii="Inconsolata" w:hAnsi="Inconsolata"/>
+          <w:sz w:val="20"/>
+          <w:szCs w:val="24"/>
+        </w:rPr>
+        <w:t>int</w:t>
+      </w:r>
+      <w:proofErr w:type="spellEnd"/>
+      <w:r>
+        <w:rPr>
+          <w:rFonts w:ascii="Inconsolata" w:hAnsi="Inconsolata"/>
+          <w:sz w:val="20"/>
+          <w:szCs w:val="24"/>
+        </w:rPr>
+        <w:t>&gt; Current Proof</w:t>
+      </w:r>
+    </w:p>
+    <w:p>
+      <w:pPr>
+        <w:spacing w:after="0" w:line="240" w:lineRule="auto"/>
+        <w:jc w:val="both"/>
+        <w:rPr>
+          <w:rFonts w:ascii="Inconsolata" w:hAnsi="Inconsolata"/>
+          <w:sz w:val="20"/>
+          <w:szCs w:val="24"/>
+        </w:rPr>
+      </w:pPr>
+      <w:r>
+        <w:rPr>
+          <w:rFonts w:ascii="Inconsolata" w:hAnsi="Inconsolata"/>
+          <w:sz w:val="20"/>
+          <w:szCs w:val="24"/>
+        </w:rPr>
+        <w:t xml:space="preserve">        </w:t>
+      </w:r>
+      <w:proofErr w:type="gramStart"/>
+      <w:r>
+        <w:rPr>
+          <w:rFonts w:ascii="Inconsolata" w:hAnsi="Inconsolata"/>
+          <w:sz w:val="20"/>
+          <w:szCs w:val="24"/>
+        </w:rPr>
+        <w:t>:return</w:t>
+      </w:r>
+      <w:proofErr w:type="gramEnd"/>
+      <w:r>
+        <w:rPr>
+          <w:rFonts w:ascii="Inconsolata" w:hAnsi="Inconsolata"/>
+          <w:sz w:val="20"/>
+          <w:szCs w:val="24"/>
+        </w:rPr>
+        <w:t>: &lt;bool&gt; True if correct, False if not.</w:t>
+      </w:r>
+    </w:p>
+    <w:p>
+      <w:pPr>
+        <w:spacing w:after="0" w:line="240" w:lineRule="auto"/>
+        <w:jc w:val="both"/>
+        <w:rPr>
+          <w:rFonts w:ascii="Inconsolata" w:hAnsi="Inconsolata"/>
+          <w:sz w:val="20"/>
+          <w:szCs w:val="24"/>
+        </w:rPr>
+      </w:pPr>
+      <w:r>
+        <w:rPr>
+          <w:rFonts w:ascii="Inconsolata" w:hAnsi="Inconsolata"/>
+          <w:sz w:val="20"/>
+          <w:szCs w:val="24"/>
+        </w:rPr>
+        <w:t xml:space="preserve">        """</w:t>
+      </w:r>
+    </w:p>
+    <w:p>
+      <w:pPr>
+        <w:spacing w:after="0" w:line="240" w:lineRule="auto"/>
+        <w:jc w:val="both"/>
+        <w:rPr>
+          <w:rFonts w:ascii="Inconsolata" w:hAnsi="Inconsolata"/>
+          <w:sz w:val="20"/>
+          <w:szCs w:val="24"/>
+        </w:rPr>
+      </w:pPr>
+    </w:p>
+    <w:p>
+      <w:pPr>
+        <w:spacing w:after="0" w:line="240" w:lineRule="auto"/>
+        <w:jc w:val="both"/>
+        <w:rPr>
+          <w:rFonts w:ascii="Inconsolata" w:hAnsi="Inconsolata"/>
+          <w:sz w:val="20"/>
+          <w:szCs w:val="24"/>
+        </w:rPr>
+      </w:pPr>
+      <w:r>
+        <w:rPr>
+          <w:rFonts w:ascii="Inconsolata" w:hAnsi="Inconsolata"/>
+          <w:sz w:val="20"/>
+          <w:szCs w:val="24"/>
+        </w:rPr>
+        <w:t xml:space="preserve">        guess = f'{</w:t>
+      </w:r>
+      <w:proofErr w:type="spellStart"/>
+      <w:r>
+        <w:rPr>
+          <w:rFonts w:ascii="Inconsolata" w:hAnsi="Inconsolata"/>
+          <w:sz w:val="20"/>
+          <w:szCs w:val="24"/>
+        </w:rPr>
+        <w:t>last_</w:t>
+      </w:r>
+      <w:proofErr w:type="gramStart"/>
+      <w:r>
+        <w:rPr>
+          <w:rFonts w:ascii="Inconsolata" w:hAnsi="Inconsolata"/>
+          <w:sz w:val="20"/>
+          <w:szCs w:val="24"/>
+        </w:rPr>
+        <w:t>proof</w:t>
+      </w:r>
+      <w:proofErr w:type="spellEnd"/>
+      <w:r>
+        <w:rPr>
+          <w:rFonts w:ascii="Inconsolata" w:hAnsi="Inconsolata"/>
+          <w:sz w:val="20"/>
+          <w:szCs w:val="24"/>
+        </w:rPr>
+        <w:t>}{</w:t>
+      </w:r>
+      <w:proofErr w:type="gramEnd"/>
+      <w:r>
+        <w:rPr>
+          <w:rFonts w:ascii="Inconsolata" w:hAnsi="Inconsolata"/>
+          <w:sz w:val="20"/>
+          <w:szCs w:val="24"/>
+        </w:rPr>
+        <w:t>proof}'.encode()</w:t>
+      </w:r>
+    </w:p>
+    <w:p>
+      <w:pPr>
+        <w:spacing w:after="0" w:line="240" w:lineRule="auto"/>
+        <w:jc w:val="both"/>
+        <w:rPr>
+          <w:rFonts w:ascii="Inconsolata" w:hAnsi="Inconsolata"/>
+          <w:sz w:val="20"/>
+          <w:szCs w:val="24"/>
+        </w:rPr>
+      </w:pPr>
+      <w:r>
+        <w:rPr>
+          <w:rFonts w:ascii="Inconsolata" w:hAnsi="Inconsolata"/>
+          <w:sz w:val="20"/>
+          <w:szCs w:val="24"/>
+        </w:rPr>
+        <w:t xml:space="preserve">        </w:t>
+      </w:r>
+      <w:proofErr w:type="spellStart"/>
+      <w:r>
+        <w:rPr>
+          <w:rFonts w:ascii="Inconsolata" w:hAnsi="Inconsolata"/>
+          <w:sz w:val="20"/>
+          <w:szCs w:val="24"/>
+        </w:rPr>
+        <w:t>guess_hash</w:t>
+      </w:r>
+      <w:proofErr w:type="spellEnd"/>
+      <w:r>
+        <w:rPr>
+          <w:rFonts w:ascii="Inconsolata" w:hAnsi="Inconsolata"/>
+          <w:sz w:val="20"/>
+          <w:szCs w:val="24"/>
+        </w:rPr>
+        <w:t xml:space="preserve"> = </w:t>
+      </w:r>
+      <w:proofErr w:type="gramStart"/>
+      <w:r>
+        <w:rPr>
+          <w:rFonts w:ascii="Inconsolata" w:hAnsi="Inconsolata"/>
+          <w:sz w:val="20"/>
+          <w:szCs w:val="24"/>
+        </w:rPr>
+        <w:t>hashlib.sha</w:t>
+      </w:r>
+      <w:proofErr w:type="gramEnd"/>
+      <w:r>
+        <w:rPr>
+          <w:rFonts w:ascii="Inconsolata" w:hAnsi="Inconsolata"/>
+          <w:sz w:val="20"/>
+          <w:szCs w:val="24"/>
+        </w:rPr>
+        <w:t>256(guess).</w:t>
+      </w:r>
+      <w:proofErr w:type="spellStart"/>
+      <w:r>
+        <w:rPr>
+          <w:rFonts w:ascii="Inconsolata" w:hAnsi="Inconsolata"/>
+          <w:sz w:val="20"/>
+          <w:szCs w:val="24"/>
+        </w:rPr>
+        <w:t>hexdigest</w:t>
+      </w:r>
+      <w:proofErr w:type="spellEnd"/>
+      <w:r>
+        <w:rPr>
+          <w:rFonts w:ascii="Inconsolata" w:hAnsi="Inconsolata"/>
+          <w:sz w:val="20"/>
+          <w:szCs w:val="24"/>
+        </w:rPr>
+        <w:t>()</w:t>
+      </w:r>
+    </w:p>
+    <w:p>
+      <w:pPr>
+        <w:spacing w:after="0" w:line="240" w:lineRule="auto"/>
+        <w:jc w:val="both"/>
+        <w:rPr>
+          <w:rFonts w:ascii="Inconsolata" w:hAnsi="Inconsolata"/>
+          <w:sz w:val="20"/>
+          <w:szCs w:val="24"/>
+        </w:rPr>
+      </w:pPr>
+      <w:r>
+        <w:rPr>
+          <w:rFonts w:ascii="Inconsolata" w:hAnsi="Inconsolata"/>
+          <w:sz w:val="20"/>
+          <w:szCs w:val="24"/>
+        </w:rPr>
+        <w:t xml:space="preserve">        return </w:t>
+      </w:r>
+      <w:proofErr w:type="spellStart"/>
+      <w:r>
+        <w:rPr>
+          <w:rFonts w:ascii="Inconsolata" w:hAnsi="Inconsolata"/>
+          <w:sz w:val="20"/>
+          <w:szCs w:val="24"/>
+        </w:rPr>
+        <w:t>guess_</w:t>
+      </w:r>
+      <w:proofErr w:type="gramStart"/>
+      <w:r>
+        <w:rPr>
+          <w:rFonts w:ascii="Inconsolata" w:hAnsi="Inconsolata"/>
+          <w:sz w:val="20"/>
+          <w:szCs w:val="24"/>
+        </w:rPr>
+        <w:t>hash</w:t>
+      </w:r>
+      <w:proofErr w:type="spellEnd"/>
+      <w:r>
+        <w:rPr>
+          <w:rFonts w:ascii="Inconsolata" w:hAnsi="Inconsolata"/>
+          <w:sz w:val="20"/>
+          <w:szCs w:val="24"/>
+        </w:rPr>
+        <w:t>[</w:t>
+      </w:r>
+      <w:proofErr w:type="gramEnd"/>
+      <w:r>
+        <w:rPr>
+          <w:rFonts w:ascii="Inconsolata" w:hAnsi="Inconsolata"/>
+          <w:sz w:val="20"/>
+          <w:szCs w:val="24"/>
+        </w:rPr>
+        <w:t>:4] == "0000"</w:t>
+      </w:r>
+    </w:p>
+    <w:p>
+      <w:pPr>
+        <w:spacing w:after="0" w:line="240" w:lineRule="auto"/>
+        <w:jc w:val="both"/>
+        <w:rPr>
+          <w:rFonts w:ascii="Inconsolata" w:hAnsi="Inconsolata"/>
+          <w:sz w:val="20"/>
+          <w:szCs w:val="24"/>
+        </w:rPr>
+      </w:pPr>
+    </w:p>
+    <w:p>
+      <w:pPr>
+        <w:spacing w:line="240" w:lineRule="auto"/>
+        <w:jc w:val="both"/>
+        <w:rPr>
+          <w:rFonts w:ascii="Times New Roman"/>
+          <w:sz w:val="24"/>
+          <w:szCs w:val="24"/>
+        </w:rPr>
+      </w:pPr>
+      <w:r>
+        <w:rPr>
+          <w:rFonts w:ascii="Times New Roman"/>
+          <w:sz w:val="24"/>
+          <w:szCs w:val="24"/>
+        </w:rPr>
+        <w:t>Essentially, the algorithm hashes together the proof of the last block together with the proof of the current block, and then checks whether the first four digits of the resulting hash are 0. If they are, then the proof is returned, if not, the proof of the current block is incremented by 1, and so on, until the condition is met.</w:t>
+      </w:r>
+    </w:p>
+    <w:p>
+      <w:pPr>
+        <w:spacing w:line="240" w:lineRule="auto"/>
+        <w:jc w:val="both"/>
+        <w:rPr>
+          <w:rFonts w:ascii="Times New Roman"/>
+          <w:sz w:val="24"/>
+          <w:szCs w:val="24"/>
+        </w:rPr>
+      </w:pPr>
+      <w:r>
+        <w:rPr>
+          <w:rFonts w:ascii="Times New Roman"/>
+          <w:sz w:val="24"/>
+          <w:szCs w:val="24"/>
+        </w:rPr>
         <w:tab/>
-      </w:r>
-      <w:r>
-        <w:rPr>
-          <w:rFonts w:ascii="Times New Roman"/>
-          <w:sz w:val="24"/>
-          <w:szCs w:val="24"/>
-        </w:rPr>
-        <w:t xml:space="preserve">Creating a new block has various facets to it. It needs to initialise a block, index it, link it to the predecessor, and add the transactions. </w:t>
-      </w:r>
+        <w:t xml:space="preserve">The MIT website, however, hashes together the data in the block, the </w:t>
+      </w:r>
+      <w:r>
+        <w:rPr>
+          <w:rFonts w:ascii="Times New Roman"/>
+          <w:i/>
+          <w:sz w:val="24"/>
+          <w:szCs w:val="24"/>
+        </w:rPr>
+        <w:t>hash of the previous block</w:t>
+      </w:r>
+      <w:r>
+        <w:rPr>
+          <w:rFonts w:ascii="Times New Roman"/>
+          <w:sz w:val="24"/>
+          <w:szCs w:val="24"/>
+        </w:rPr>
+        <w:t>, and the proof (which is referred to as ‘nonce’), and then checks the resulting hash to see whether the first four digits are 0 or not.</w:t>
+      </w:r>
+    </w:p>
+    <w:p>
+      <w:pPr>
+        <w:spacing w:line="240" w:lineRule="auto"/>
+        <w:jc w:val="both"/>
+        <w:rPr>
+          <w:rFonts w:ascii="Times New Roman"/>
+          <w:sz w:val="24"/>
+          <w:szCs w:val="24"/>
+        </w:rPr>
+      </w:pPr>
+    </w:p>
+    <w:p>
+      <w:pPr>
+        <w:rPr>
+          <w:rFonts w:ascii="Times New Roman"/>
+          <w:sz w:val="24"/>
+          <w:szCs w:val="24"/>
+        </w:rPr>
+      </w:pPr>
+      <w:r>
+        <w:rPr>
+          <w:rFonts w:ascii="Times New Roman"/>
+          <w:sz w:val="24"/>
+          <w:szCs w:val="24"/>
+        </w:rPr>
+        <w:br w:type="page"/>
+      </w:r>
+    </w:p>
+    <w:p>
+      <w:pPr>
+        <w:spacing w:line="240" w:lineRule="auto"/>
+        <w:jc w:val="both"/>
+        <w:rPr>
+          <w:rFonts w:ascii="Times New Roman"/>
+          <w:b/>
+          <w:sz w:val="24"/>
+          <w:szCs w:val="24"/>
+          <w:u w:val="single"/>
+        </w:rPr>
+      </w:pPr>
+      <w:r>
+        <w:rPr>
+          <w:rFonts w:ascii="Times New Roman"/>
+          <w:b/>
+          <w:sz w:val="24"/>
+          <w:szCs w:val="24"/>
+          <w:u w:val="single"/>
+        </w:rPr>
+        <w:lastRenderedPageBreak/>
+        <w:t>Python Flask Framework</w:t>
+      </w:r>
+    </w:p>
+    <w:p>
+      <w:pPr>
+        <w:spacing w:line="240" w:lineRule="auto"/>
+        <w:jc w:val="both"/>
+        <w:rPr>
+          <w:rFonts w:ascii="Times New Roman"/>
+          <w:sz w:val="24"/>
+          <w:szCs w:val="24"/>
+        </w:rPr>
+      </w:pPr>
+      <w:r>
+        <w:rPr>
+          <w:rFonts w:ascii="Times New Roman"/>
+          <w:sz w:val="24"/>
+          <w:szCs w:val="24"/>
+        </w:rPr>
+        <w:t>{Explanation of three methods</w:t>
+      </w:r>
+      <w:r>
+        <w:rPr>
+          <w:rFonts w:ascii="Times New Roman"/>
+          <w:sz w:val="24"/>
+          <w:szCs w:val="24"/>
+        </w:rPr>
+        <w:t xml:space="preserve"> – need to elaborate</w:t>
+      </w:r>
+      <w:r>
+        <w:rPr>
+          <w:rFonts w:ascii="Times New Roman"/>
+          <w:sz w:val="24"/>
+          <w:szCs w:val="24"/>
+        </w:rPr>
+        <w:t>}</w:t>
+      </w:r>
+    </w:p>
+    <w:p>
+      <w:pPr>
+        <w:spacing w:line="240" w:lineRule="auto"/>
+        <w:jc w:val="both"/>
+        <w:rPr>
+          <w:rFonts w:ascii="Inconsolata" w:hAnsi="Inconsolata"/>
+          <w:sz w:val="20"/>
+          <w:szCs w:val="24"/>
+        </w:rPr>
+      </w:pPr>
+      <w:r>
+        <w:rPr>
+          <w:rFonts w:ascii="Inconsolata" w:hAnsi="Inconsolata"/>
+          <w:sz w:val="20"/>
+          <w:szCs w:val="24"/>
+        </w:rPr>
+        <w:t>/transactions/new</w:t>
+      </w:r>
+    </w:p>
+    <w:p>
+      <w:pPr>
+        <w:spacing w:line="240" w:lineRule="auto"/>
+        <w:jc w:val="both"/>
+        <w:rPr>
+          <w:rFonts w:ascii="Times New Roman"/>
+          <w:sz w:val="24"/>
+          <w:szCs w:val="24"/>
+        </w:rPr>
+      </w:pPr>
+      <w:r>
+        <w:rPr>
+          <w:rFonts w:ascii="Times New Roman"/>
+          <w:sz w:val="24"/>
+          <w:szCs w:val="24"/>
+        </w:rPr>
+        <w:t>Creates a new transaction and adds to chain</w:t>
+      </w:r>
+    </w:p>
+    <w:p>
+      <w:pPr>
+        <w:spacing w:line="240" w:lineRule="auto"/>
+        <w:jc w:val="both"/>
+        <w:rPr>
+          <w:rFonts w:ascii="Times New Roman"/>
+          <w:sz w:val="24"/>
+          <w:szCs w:val="24"/>
+        </w:rPr>
+      </w:pPr>
+    </w:p>
+    <w:p>
+      <w:pPr>
+        <w:spacing w:line="240" w:lineRule="auto"/>
+        <w:jc w:val="both"/>
+        <w:rPr>
+          <w:rFonts w:ascii="Inconsolata" w:hAnsi="Inconsolata"/>
+          <w:sz w:val="20"/>
+          <w:szCs w:val="24"/>
+        </w:rPr>
+      </w:pPr>
+      <w:r>
+        <w:rPr>
+          <w:rFonts w:ascii="Inconsolata" w:hAnsi="Inconsolata"/>
+          <w:sz w:val="20"/>
+          <w:szCs w:val="24"/>
+        </w:rPr>
+        <w:t>/mine</w:t>
+      </w:r>
+    </w:p>
+    <w:p>
+      <w:pPr>
+        <w:spacing w:line="240" w:lineRule="auto"/>
+        <w:jc w:val="both"/>
+        <w:rPr>
+          <w:rFonts w:ascii="Times New Roman"/>
+          <w:sz w:val="24"/>
+          <w:szCs w:val="24"/>
+        </w:rPr>
+      </w:pPr>
+      <w:r>
+        <w:rPr>
+          <w:rFonts w:ascii="Times New Roman"/>
+          <w:sz w:val="24"/>
+          <w:szCs w:val="24"/>
+        </w:rPr>
+        <w:t>Mines a block at the given node</w:t>
+      </w:r>
+    </w:p>
+    <w:p>
+      <w:pPr>
+        <w:spacing w:line="240" w:lineRule="auto"/>
+        <w:jc w:val="both"/>
+        <w:rPr>
+          <w:rFonts w:ascii="Times New Roman"/>
+          <w:sz w:val="24"/>
+          <w:szCs w:val="24"/>
+        </w:rPr>
+      </w:pPr>
+    </w:p>
+    <w:p>
+      <w:pPr>
+        <w:spacing w:line="240" w:lineRule="auto"/>
+        <w:jc w:val="both"/>
+        <w:rPr>
+          <w:rFonts w:ascii="Times New Roman"/>
+          <w:sz w:val="24"/>
+          <w:szCs w:val="24"/>
+        </w:rPr>
+      </w:pPr>
+      <w:r>
+        <w:rPr>
+          <w:rFonts w:ascii="Inconsolata" w:hAnsi="Inconsolata"/>
+          <w:sz w:val="20"/>
+          <w:szCs w:val="24"/>
+        </w:rPr>
+        <w:t>/chain</w:t>
+      </w:r>
+    </w:p>
+    <w:p>
+      <w:pPr>
+        <w:spacing w:line="240" w:lineRule="auto"/>
+        <w:jc w:val="both"/>
+        <w:rPr>
+          <w:rFonts w:ascii="Times New Roman"/>
+          <w:sz w:val="24"/>
+          <w:szCs w:val="24"/>
+        </w:rPr>
+      </w:pPr>
+      <w:r>
+        <w:rPr>
+          <w:rFonts w:ascii="Times New Roman"/>
+          <w:sz w:val="24"/>
+          <w:szCs w:val="24"/>
+        </w:rPr>
+        <w:t>Returns the chain as is.</w:t>
+      </w:r>
+    </w:p>
+    <w:p>
+      <w:pPr>
+        <w:spacing w:line="240" w:lineRule="auto"/>
+        <w:jc w:val="both"/>
+        <w:rPr>
+          <w:rFonts w:ascii="Times New Roman"/>
+          <w:sz w:val="24"/>
+          <w:szCs w:val="24"/>
+        </w:rPr>
+      </w:pPr>
+    </w:p>
+    <w:p>
+      <w:pPr>
+        <w:spacing w:line="240" w:lineRule="auto"/>
+        <w:jc w:val="both"/>
+        <w:rPr>
+          <w:rFonts w:ascii="Times New Roman"/>
+          <w:i/>
+          <w:sz w:val="24"/>
+          <w:szCs w:val="24"/>
+        </w:rPr>
+      </w:pPr>
+      <w:r>
+        <w:rPr>
+          <w:rFonts w:ascii="Times New Roman"/>
+          <w:i/>
+          <w:sz w:val="24"/>
+          <w:szCs w:val="24"/>
+        </w:rPr>
+        <w:t>Endpoints:</w:t>
+      </w:r>
+    </w:p>
+    <w:p>
+      <w:pPr>
+        <w:spacing w:line="240" w:lineRule="auto"/>
+        <w:jc w:val="both"/>
+        <w:rPr>
+          <w:rFonts w:ascii="Times New Roman"/>
+          <w:sz w:val="24"/>
+          <w:szCs w:val="24"/>
+        </w:rPr>
+      </w:pPr>
+      <w:r>
+        <w:rPr>
+          <w:rFonts w:ascii="Times New Roman"/>
+          <w:sz w:val="24"/>
+          <w:szCs w:val="24"/>
+        </w:rPr>
+        <w:tab/>
+        <w:t xml:space="preserve">Endpoints are the unique </w:t>
+      </w:r>
+      <w:proofErr w:type="spellStart"/>
+      <w:r>
+        <w:rPr>
+          <w:rFonts w:ascii="Times New Roman"/>
+          <w:sz w:val="24"/>
+          <w:szCs w:val="24"/>
+        </w:rPr>
+        <w:t>urls</w:t>
+      </w:r>
+      <w:proofErr w:type="spellEnd"/>
+      <w:r>
+        <w:rPr>
+          <w:rFonts w:ascii="Times New Roman"/>
+          <w:sz w:val="24"/>
+          <w:szCs w:val="24"/>
+        </w:rPr>
+        <w:t xml:space="preserve"> which are used as pointers. Here, the endpoints point to Python functions, which are requested by the HTTP client (Postman). So, when the method </w:t>
+      </w:r>
+      <w:r>
+        <w:rPr>
+          <w:rFonts w:ascii="Inconsolata" w:hAnsi="Inconsolata"/>
+          <w:sz w:val="20"/>
+          <w:szCs w:val="24"/>
+        </w:rPr>
+        <w:t>/mine</w:t>
+      </w:r>
+      <w:r>
+        <w:rPr>
+          <w:rFonts w:ascii="Times New Roman"/>
+          <w:sz w:val="24"/>
+          <w:szCs w:val="24"/>
+        </w:rPr>
+        <w:t xml:space="preserve"> is called, it acts as a </w:t>
+      </w:r>
+      <w:r>
+        <w:rPr>
+          <w:rFonts w:ascii="Inconsolata" w:hAnsi="Inconsolata"/>
+          <w:sz w:val="20"/>
+          <w:szCs w:val="24"/>
+        </w:rPr>
+        <w:t>GET</w:t>
+      </w:r>
+      <w:r>
+        <w:rPr>
+          <w:rFonts w:ascii="Times New Roman"/>
+          <w:sz w:val="24"/>
+          <w:szCs w:val="24"/>
+        </w:rPr>
+        <w:t xml:space="preserve"> request from the endpoint, receives the function and executes it to mine the block.</w:t>
+      </w:r>
+    </w:p>
+    <w:p>
+      <w:pPr>
+        <w:spacing w:line="240" w:lineRule="auto"/>
+        <w:jc w:val="both"/>
+        <w:rPr>
+          <w:rFonts w:ascii="Times New Roman"/>
+          <w:sz w:val="24"/>
+          <w:szCs w:val="24"/>
+        </w:rPr>
+      </w:pPr>
       <w:bookmarkStart w:id="0" w:name="_GoBack"/>
       <w:bookmarkEnd w:id="0"/>
+    </w:p>
+    <w:p>
+      <w:pPr>
+        <w:spacing w:line="240" w:lineRule="auto"/>
+        <w:jc w:val="both"/>
+        <w:rPr>
+          <w:rFonts w:ascii="Times New Roman"/>
+          <w:sz w:val="24"/>
+          <w:szCs w:val="24"/>
+        </w:rPr>
+      </w:pPr>
+    </w:p>
+    <w:p>
+      <w:pPr>
+        <w:spacing w:line="240" w:lineRule="auto"/>
+        <w:jc w:val="both"/>
+        <w:rPr>
+          <w:rFonts w:ascii="Inconsolata" w:hAnsi="Inconsolata"/>
+          <w:sz w:val="20"/>
+          <w:szCs w:val="24"/>
+        </w:rPr>
+      </w:pPr>
+      <w:r>
+        <w:rPr>
+          <w:rFonts w:ascii="Inconsolata" w:hAnsi="Inconsolata"/>
+          <w:sz w:val="20"/>
+          <w:szCs w:val="24"/>
+        </w:rPr>
+        <w:t>STILL NEED TO PRETTY THIS UP AND WRITE UP CONSENSUS – JUST HAVE TO MAKE IT WORK</w:t>
+      </w:r>
+      <w:r>
+        <w:rPr>
+          <w:rFonts w:ascii="Inconsolata" w:hAnsi="Inconsolata"/>
+          <w:sz w:val="20"/>
+          <w:szCs w:val="24"/>
+        </w:rPr>
+        <w:t xml:space="preserve"> FIRST.</w:t>
+      </w:r>
     </w:p>
     <w:sectPr>
       <w:pgSz w:w="12240" w:h="15840"/>
@@ -3271,6 +5666,7 @@
   <w:style w:type="character" w:default="1" w:styleId="DefaultParagraphFont">
     <w:name w:val="Default Paragraph Font"/>
     <w:uiPriority w:val="1"/>
+    <w:semiHidden/>
     <w:unhideWhenUsed/>
   </w:style>
   <w:style w:type="table" w:default="1" w:styleId="TableNormal">
@@ -3647,7 +6043,7 @@
 </file>
 
 <file path=customXml/itemProps1.xml><?xml version="1.0" encoding="utf-8"?>
-<ds:datastoreItem xmlns:ds="http://schemas.openxmlformats.org/officeDocument/2006/customXml" ds:itemID="{DF6F9452-8402-4EFD-8FBB-22E264ECFBC0}">
+<ds:datastoreItem xmlns:ds="http://schemas.openxmlformats.org/officeDocument/2006/customXml" ds:itemID="{53EAAB78-EA9F-4917-9DCC-396DB75440AA}">
   <ds:schemaRefs>
     <ds:schemaRef ds:uri="http://schemas.openxmlformats.org/officeDocument/2006/bibliography"/>
   </ds:schemaRefs>

</xml_diff>

<commit_message>
used full source, 3 nodes on ports 5000, 5001, and 5002
</commit_message>
<xml_diff>
--- a/HW2Q2/Q2 Write up.docx
+++ b/HW2Q2/Q2 Write up.docx
@@ -4832,7 +4832,15 @@
           <w:sz w:val="24"/>
           <w:szCs w:val="24"/>
         </w:rPr>
-        <w:t xml:space="preserve"> request from the endpoint, receives the function and executes it to mine the block.</w:t>
+        <w:t xml:space="preserve"> request from the endpoint, receives the function and executes it to mine the block</w:t>
+      </w:r>
+      <w:r>
+        <w:rPr>
+          <w:rFonts w:ascii="Times New Roman"/>
+          <w:sz w:val="24"/>
+          <w:szCs w:val="24"/>
+        </w:rPr>
+        <w:t>.</w:t>
       </w:r>
     </w:p>
     <w:p>
@@ -4847,44 +4855,6 @@
       </w:pPr>
       <w:bookmarkStart w:id="0" w:name="_GoBack"/>
       <w:bookmarkEnd w:id="0"/>
-    </w:p>
-    <w:p>
-      <w:pPr>
-        <w:spacing w:line="240" w:lineRule="auto"/>
-        <w:jc w:val="both"/>
-        <w:rPr>
-          <w:rFonts w:ascii="Times New Roman"/>
-          <w:sz w:val="24"/>
-          <w:szCs w:val="24"/>
-        </w:rPr>
-      </w:pPr>
-    </w:p>
-    <w:p>
-      <w:pPr>
-        <w:spacing w:line="240" w:lineRule="auto"/>
-        <w:jc w:val="both"/>
-        <w:rPr>
-          <w:rFonts w:ascii="Inconsolata" w:hAnsi="Inconsolata"/>
-          <w:sz w:val="20"/>
-          <w:szCs w:val="24"/>
-        </w:rPr>
-      </w:pPr>
-      <w:r>
-        <w:rPr>
-          <w:rFonts w:ascii="Inconsolata" w:hAnsi="Inconsolata"/>
-          <w:sz w:val="20"/>
-          <w:szCs w:val="24"/>
-        </w:rPr>
-        <w:t>STILL NEED TO PRETTY THIS UP AND WRITE UP CONSENSUS – JUST HAVE TO MAKE IT WORK</w:t>
-      </w:r>
-      <w:r>
-        <w:rPr>
-          <w:rFonts w:ascii="Inconsolata" w:hAnsi="Inconsolata"/>
-          <w:sz w:val="20"/>
-          <w:szCs w:val="24"/>
-        </w:rPr>
-        <w:t xml:space="preserve"> FIRST.</w:t>
-      </w:r>
     </w:p>
     <w:sectPr>
       <w:pgSz w:w="12240" w:h="15840"/>
@@ -6043,7 +6013,7 @@
 </file>
 
 <file path=customXml/itemProps1.xml><?xml version="1.0" encoding="utf-8"?>
-<ds:datastoreItem xmlns:ds="http://schemas.openxmlformats.org/officeDocument/2006/customXml" ds:itemID="{53EAAB78-EA9F-4917-9DCC-396DB75440AA}">
+<ds:datastoreItem xmlns:ds="http://schemas.openxmlformats.org/officeDocument/2006/customXml" ds:itemID="{35237FF9-2F22-4C49-817B-4BDE94A267DD}">
   <ds:schemaRefs>
     <ds:schemaRef ds:uri="http://schemas.openxmlformats.org/officeDocument/2006/bibliography"/>
   </ds:schemaRefs>

</xml_diff>

<commit_message>
write up complete, need to consolidate
</commit_message>
<xml_diff>
--- a/HW2Q2/Q2 Write up.docx
+++ b/HW2Q2/Q2 Write up.docx
@@ -3273,6 +3273,7 @@
     </w:p>
     <w:p>
       <w:pPr>
+        <w:jc w:val="both"/>
         <w:rPr>
           <w:rFonts w:ascii="Times New Roman"/>
           <w:sz w:val="24"/>
@@ -3330,16 +3331,14 @@
         </w:rPr>
         <w:t xml:space="preserve">The example in the tutorial uses a </w:t>
       </w:r>
-      <w:proofErr w:type="gramStart"/>
-      <w:r>
-        <w:rPr>
-          <w:rFonts w:ascii="Times New Roman"/>
-          <w:sz w:val="24"/>
-          <w:szCs w:val="24"/>
-        </w:rPr>
-        <w:t>much simplified</w:t>
-      </w:r>
-      <w:proofErr w:type="gramEnd"/>
+      <w:r>
+        <w:rPr>
+          <w:rFonts w:ascii="Times New Roman"/>
+          <w:sz w:val="24"/>
+          <w:szCs w:val="24"/>
+        </w:rPr>
+        <w:t>much-simplified</w:t>
+      </w:r>
       <w:r>
         <w:rPr>
           <w:rFonts w:ascii="Times New Roman"/>
@@ -4523,6 +4522,7 @@
     </w:p>
     <w:p>
       <w:pPr>
+        <w:jc w:val="both"/>
         <w:rPr>
           <w:rFonts w:ascii="Times New Roman"/>
           <w:sz w:val="24"/>
@@ -4564,6 +4564,25 @@
     </w:p>
     <w:p>
       <w:pPr>
+        <w:spacing w:after="0" w:line="240" w:lineRule="auto"/>
+        <w:jc w:val="both"/>
+        <w:rPr>
+          <w:rFonts w:ascii="Inconsolata" w:hAnsi="Inconsolata"/>
+          <w:sz w:val="20"/>
+          <w:szCs w:val="24"/>
+        </w:rPr>
+      </w:pPr>
+      <w:r>
+        <w:rPr>
+          <w:rFonts w:ascii="Inconsolata" w:hAnsi="Inconsolata"/>
+          <w:sz w:val="20"/>
+          <w:szCs w:val="24"/>
+        </w:rPr>
+        <w:t>/transactions/new</w:t>
+      </w:r>
+    </w:p>
+    <w:p>
+      <w:pPr>
         <w:spacing w:line="240" w:lineRule="auto"/>
         <w:jc w:val="both"/>
         <w:rPr>
@@ -4578,23 +4597,84 @@
           <w:sz w:val="24"/>
           <w:szCs w:val="24"/>
         </w:rPr>
-        <w:t>{Explanation of three methods</w:t>
-      </w:r>
-      <w:r>
-        <w:rPr>
-          <w:rFonts w:ascii="Times New Roman"/>
-          <w:sz w:val="24"/>
-          <w:szCs w:val="24"/>
-        </w:rPr>
-        <w:t xml:space="preserve"> – need to elaborate</w:t>
-      </w:r>
-      <w:r>
-        <w:rPr>
-          <w:rFonts w:ascii="Times New Roman"/>
-          <w:sz w:val="24"/>
-          <w:szCs w:val="24"/>
-        </w:rPr>
-        <w:t>}</w:t>
+        <w:t>Creates a new transaction and ad</w:t>
+      </w:r>
+      <w:r>
+        <w:rPr>
+          <w:rFonts w:ascii="Times New Roman"/>
+          <w:sz w:val="24"/>
+          <w:szCs w:val="24"/>
+        </w:rPr>
+        <w:t xml:space="preserve">ds to the next block to be mined. Essentially this </w:t>
+      </w:r>
+      <w:r>
+        <w:rPr>
+          <w:rFonts w:ascii="Times New Roman"/>
+          <w:sz w:val="24"/>
+          <w:szCs w:val="24"/>
+        </w:rPr>
+        <w:t>endpoint</w:t>
+      </w:r>
+      <w:r>
+        <w:rPr>
+          <w:rFonts w:ascii="Times New Roman"/>
+          <w:sz w:val="24"/>
+          <w:szCs w:val="24"/>
+        </w:rPr>
+        <w:t xml:space="preserve"> calls the </w:t>
+      </w:r>
+      <w:proofErr w:type="spellStart"/>
+      <w:r>
+        <w:rPr>
+          <w:rFonts w:ascii="Inconsolata" w:hAnsi="Inconsolata"/>
+          <w:sz w:val="20"/>
+          <w:szCs w:val="24"/>
+        </w:rPr>
+        <w:t>new_transaction</w:t>
+      </w:r>
+      <w:proofErr w:type="spellEnd"/>
+      <w:r>
+        <w:rPr>
+          <w:rFonts w:ascii="Times New Roman"/>
+          <w:sz w:val="24"/>
+          <w:szCs w:val="24"/>
+        </w:rPr>
+        <w:t xml:space="preserve"> method in python. It is a </w:t>
+      </w:r>
+      <w:r>
+        <w:rPr>
+          <w:rFonts w:ascii="Inconsolata" w:hAnsi="Inconsolata"/>
+          <w:sz w:val="20"/>
+          <w:szCs w:val="24"/>
+        </w:rPr>
+        <w:t>POST</w:t>
+      </w:r>
+      <w:r>
+        <w:rPr>
+          <w:rFonts w:ascii="Times New Roman"/>
+          <w:sz w:val="24"/>
+          <w:szCs w:val="24"/>
+        </w:rPr>
+        <w:t xml:space="preserve"> method, in which the transaction is posted to the client.</w:t>
+      </w:r>
+    </w:p>
+    <w:p>
+      <w:pPr>
+        <w:spacing w:after="0" w:line="240" w:lineRule="auto"/>
+        <w:jc w:val="both"/>
+        <w:rPr>
+          <w:rFonts w:ascii="Inconsolata" w:hAnsi="Inconsolata"/>
+          <w:sz w:val="20"/>
+          <w:szCs w:val="24"/>
+        </w:rPr>
+      </w:pPr>
+      <w:r>
+        <w:rPr>
+          <w:rFonts w:ascii="Inconsolata" w:hAnsi="Inconsolata"/>
+          <w:sz w:val="20"/>
+          <w:szCs w:val="24"/>
+        </w:rPr>
+        <w:t>/mine</w:t>
       </w:r>
     </w:p>
     <w:p>
@@ -4602,18 +4682,61 @@
         <w:spacing w:line="240" w:lineRule="auto"/>
         <w:jc w:val="both"/>
         <w:rPr>
-          <w:rFonts w:ascii="Inconsolata" w:hAnsi="Inconsolata"/>
-          <w:sz w:val="20"/>
-          <w:szCs w:val="24"/>
-        </w:rPr>
-      </w:pPr>
-      <w:r>
-        <w:rPr>
-          <w:rFonts w:ascii="Inconsolata" w:hAnsi="Inconsolata"/>
-          <w:sz w:val="20"/>
-          <w:szCs w:val="24"/>
-        </w:rPr>
-        <w:t>/transactions/new</w:t>
+          <w:rFonts w:ascii="Times New Roman"/>
+          <w:sz w:val="24"/>
+          <w:szCs w:val="24"/>
+        </w:rPr>
+      </w:pPr>
+      <w:r>
+        <w:rPr>
+          <w:rFonts w:ascii="Times New Roman"/>
+          <w:sz w:val="24"/>
+          <w:szCs w:val="24"/>
+        </w:rPr>
+        <w:t>Mines</w:t>
+      </w:r>
+      <w:r>
+        <w:rPr>
+          <w:rFonts w:ascii="Times New Roman"/>
+          <w:sz w:val="24"/>
+          <w:szCs w:val="24"/>
+        </w:rPr>
+        <w:t xml:space="preserve"> the next block at the given node. Essentially calculates the proof brute force such that a hash condition is met. This is a </w:t>
+      </w:r>
+      <w:r>
+        <w:rPr>
+          <w:rFonts w:ascii="Inconsolata" w:hAnsi="Inconsolata"/>
+          <w:sz w:val="20"/>
+          <w:szCs w:val="24"/>
+        </w:rPr>
+        <w:t>GET</w:t>
+      </w:r>
+      <w:r>
+        <w:rPr>
+          <w:rFonts w:ascii="Times New Roman"/>
+          <w:sz w:val="24"/>
+          <w:szCs w:val="24"/>
+        </w:rPr>
+        <w:t xml:space="preserve"> method – it receives information from the client.</w:t>
+      </w:r>
+    </w:p>
+    <w:p>
+      <w:pPr>
+        <w:spacing w:after="0" w:line="240" w:lineRule="auto"/>
+        <w:jc w:val="both"/>
+        <w:rPr>
+          <w:rFonts w:ascii="Inconsolata" w:hAnsi="Inconsolata"/>
+          <w:sz w:val="20"/>
+          <w:szCs w:val="24"/>
+        </w:rPr>
+      </w:pPr>
+      <w:r>
+        <w:rPr>
+          <w:rFonts w:ascii="Inconsolata" w:hAnsi="Inconsolata"/>
+          <w:sz w:val="20"/>
+          <w:szCs w:val="24"/>
+        </w:rPr>
+        <w:t>/chain</w:t>
       </w:r>
     </w:p>
     <w:p>
@@ -4632,105 +4755,31 @@
           <w:sz w:val="24"/>
           <w:szCs w:val="24"/>
         </w:rPr>
-        <w:t>Creates a new transaction and adds to chain</w:t>
-      </w:r>
-    </w:p>
-    <w:p>
-      <w:pPr>
-        <w:spacing w:line="240" w:lineRule="auto"/>
-        <w:jc w:val="both"/>
-        <w:rPr>
-          <w:rFonts w:ascii="Times New Roman"/>
-          <w:sz w:val="24"/>
-          <w:szCs w:val="24"/>
-        </w:rPr>
-      </w:pPr>
-    </w:p>
-    <w:p>
-      <w:pPr>
-        <w:spacing w:line="240" w:lineRule="auto"/>
-        <w:jc w:val="both"/>
-        <w:rPr>
-          <w:rFonts w:ascii="Inconsolata" w:hAnsi="Inconsolata"/>
-          <w:sz w:val="20"/>
-          <w:szCs w:val="24"/>
-        </w:rPr>
-      </w:pPr>
-      <w:r>
-        <w:rPr>
-          <w:rFonts w:ascii="Inconsolata" w:hAnsi="Inconsolata"/>
-          <w:sz w:val="20"/>
-          <w:szCs w:val="24"/>
-        </w:rPr>
-        <w:t>/mine</w:t>
-      </w:r>
-    </w:p>
-    <w:p>
-      <w:pPr>
-        <w:spacing w:line="240" w:lineRule="auto"/>
-        <w:jc w:val="both"/>
-        <w:rPr>
-          <w:rFonts w:ascii="Times New Roman"/>
-          <w:sz w:val="24"/>
-          <w:szCs w:val="24"/>
-        </w:rPr>
-      </w:pPr>
-      <w:r>
-        <w:rPr>
-          <w:rFonts w:ascii="Times New Roman"/>
-          <w:sz w:val="24"/>
-          <w:szCs w:val="24"/>
-        </w:rPr>
-        <w:t>Mines a block at the given node</w:t>
-      </w:r>
-    </w:p>
-    <w:p>
-      <w:pPr>
-        <w:spacing w:line="240" w:lineRule="auto"/>
-        <w:jc w:val="both"/>
-        <w:rPr>
-          <w:rFonts w:ascii="Times New Roman"/>
-          <w:sz w:val="24"/>
-          <w:szCs w:val="24"/>
-        </w:rPr>
-      </w:pPr>
-    </w:p>
-    <w:p>
-      <w:pPr>
-        <w:spacing w:line="240" w:lineRule="auto"/>
-        <w:jc w:val="both"/>
-        <w:rPr>
-          <w:rFonts w:ascii="Times New Roman"/>
-          <w:sz w:val="24"/>
-          <w:szCs w:val="24"/>
-        </w:rPr>
-      </w:pPr>
-      <w:r>
-        <w:rPr>
-          <w:rFonts w:ascii="Inconsolata" w:hAnsi="Inconsolata"/>
-          <w:sz w:val="20"/>
-          <w:szCs w:val="24"/>
-        </w:rPr>
-        <w:t>/chain</w:t>
-      </w:r>
-    </w:p>
-    <w:p>
-      <w:pPr>
-        <w:spacing w:line="240" w:lineRule="auto"/>
-        <w:jc w:val="both"/>
-        <w:rPr>
-          <w:rFonts w:ascii="Times New Roman"/>
-          <w:sz w:val="24"/>
-          <w:szCs w:val="24"/>
-        </w:rPr>
-      </w:pPr>
-      <w:r>
-        <w:rPr>
-          <w:rFonts w:ascii="Times New Roman"/>
-          <w:sz w:val="24"/>
-          <w:szCs w:val="24"/>
-        </w:rPr>
-        <w:t>Returns the chain as is.</w:t>
+        <w:t xml:space="preserve">Returns the chain as </w:t>
+      </w:r>
+      <w:r>
+        <w:rPr>
+          <w:rFonts w:ascii="Times New Roman"/>
+          <w:sz w:val="24"/>
+          <w:szCs w:val="24"/>
+        </w:rPr>
+        <w:t xml:space="preserve">it currently stands on the node in question. This is also a </w:t>
+      </w:r>
+      <w:r>
+        <w:rPr>
+          <w:rFonts w:ascii="Inconsolata" w:hAnsi="Inconsolata"/>
+          <w:sz w:val="20"/>
+          <w:szCs w:val="24"/>
+        </w:rPr>
+        <w:t>GET</w:t>
+      </w:r>
+      <w:r>
+        <w:rPr>
+          <w:rFonts w:ascii="Times New Roman"/>
+          <w:sz w:val="24"/>
+          <w:szCs w:val="24"/>
+        </w:rPr>
+        <w:t xml:space="preserve"> method.</w:t>
       </w:r>
     </w:p>
     <w:p>
@@ -4845,16 +4894,1452 @@
     </w:p>
     <w:p>
       <w:pPr>
-        <w:spacing w:line="240" w:lineRule="auto"/>
-        <w:jc w:val="both"/>
-        <w:rPr>
-          <w:rFonts w:ascii="Times New Roman"/>
-          <w:sz w:val="24"/>
-          <w:szCs w:val="24"/>
-        </w:rPr>
-      </w:pPr>
+        <w:jc w:val="both"/>
+        <w:rPr>
+          <w:rFonts w:ascii="Times New Roman"/>
+          <w:sz w:val="24"/>
+          <w:szCs w:val="24"/>
+        </w:rPr>
+      </w:pPr>
+    </w:p>
+    <w:p>
+      <w:pPr>
+        <w:jc w:val="both"/>
+        <w:rPr>
+          <w:rFonts w:ascii="Times New Roman"/>
+          <w:b/>
+          <w:sz w:val="24"/>
+          <w:szCs w:val="24"/>
+          <w:u w:val="single"/>
+        </w:rPr>
+      </w:pPr>
+      <w:r>
+        <w:rPr>
+          <w:rFonts w:ascii="Times New Roman"/>
+          <w:b/>
+          <w:sz w:val="24"/>
+          <w:szCs w:val="24"/>
+          <w:u w:val="single"/>
+        </w:rPr>
+        <w:t>Implementation</w:t>
+      </w:r>
+    </w:p>
+    <w:p>
+      <w:pPr>
+        <w:jc w:val="both"/>
+        <w:rPr>
+          <w:rFonts w:ascii="Times New Roman"/>
+          <w:sz w:val="24"/>
+          <w:szCs w:val="24"/>
+        </w:rPr>
+      </w:pPr>
+      <w:r>
+        <w:rPr>
+          <w:rFonts w:ascii="Times New Roman"/>
+          <w:sz w:val="24"/>
+          <w:szCs w:val="24"/>
+        </w:rPr>
+        <w:t>The implementation for the next sections – using Postman to GET and POST requests to the chain,</w:t>
+      </w:r>
+      <w:r>
+        <w:rPr>
+          <w:rFonts w:ascii="Times New Roman"/>
+          <w:sz w:val="24"/>
+          <w:szCs w:val="24"/>
+        </w:rPr>
+        <w:t xml:space="preserve"> was done by initialising the node on a computer using Spyder from the Anaconda Suite. Spyder allows for multiple consoles, which allowed for simultaneous execution of two separate files – simulating two nodes on ports 5000 and 5001 of the </w:t>
+      </w:r>
+      <w:r>
+        <w:rPr>
+          <w:rFonts w:ascii="Inconsolata" w:hAnsi="Inconsolata"/>
+          <w:sz w:val="20"/>
+          <w:szCs w:val="24"/>
+        </w:rPr>
+        <w:t>localhost</w:t>
+      </w:r>
+      <w:r>
+        <w:rPr>
+          <w:rFonts w:ascii="Times New Roman"/>
+          <w:sz w:val="24"/>
+          <w:szCs w:val="24"/>
+        </w:rPr>
+        <w:t xml:space="preserve">. </w:t>
+      </w:r>
+    </w:p>
+    <w:p>
+      <w:pPr>
+        <w:jc w:val="both"/>
+        <w:rPr>
+          <w:rFonts w:ascii="Times New Roman"/>
+          <w:sz w:val="24"/>
+          <w:szCs w:val="24"/>
+        </w:rPr>
+      </w:pPr>
+      <w:r>
+        <w:rPr>
+          <w:rFonts w:ascii="Times New Roman"/>
+          <w:sz w:val="24"/>
+          <w:szCs w:val="24"/>
+        </w:rPr>
+        <w:tab/>
+        <w:t>It is to be noted that th</w:t>
+      </w:r>
+      <w:r>
+        <w:rPr>
+          <w:rFonts w:ascii="Times New Roman"/>
+          <w:sz w:val="24"/>
+          <w:szCs w:val="24"/>
+        </w:rPr>
+        <w:t xml:space="preserve">is entire process, which combined Spyder and Postman could be replaced by a simple terminal prompt and </w:t>
+      </w:r>
+      <w:proofErr w:type="spellStart"/>
+      <w:r>
+        <w:rPr>
+          <w:rFonts w:ascii="Times New Roman"/>
+          <w:sz w:val="24"/>
+          <w:szCs w:val="24"/>
+        </w:rPr>
+        <w:t>cURL</w:t>
+      </w:r>
+      <w:proofErr w:type="spellEnd"/>
+      <w:r>
+        <w:rPr>
+          <w:rFonts w:ascii="Times New Roman"/>
+          <w:sz w:val="24"/>
+          <w:szCs w:val="24"/>
+        </w:rPr>
+        <w:t xml:space="preserve">. Similarly, the </w:t>
+      </w:r>
+      <w:r>
+        <w:rPr>
+          <w:rFonts w:ascii="Times New Roman"/>
+          <w:sz w:val="24"/>
+          <w:szCs w:val="24"/>
+        </w:rPr>
+        <w:t>nodes</w:t>
+      </w:r>
       <w:bookmarkStart w:id="0" w:name="_GoBack"/>
       <w:bookmarkEnd w:id="0"/>
+      <w:r>
+        <w:rPr>
+          <w:rFonts w:ascii="Times New Roman"/>
+          <w:sz w:val="24"/>
+          <w:szCs w:val="24"/>
+        </w:rPr>
+        <w:t xml:space="preserve"> could be extended to any number of machines, provided that they are on the same network. </w:t>
+      </w:r>
+    </w:p>
+    <w:p>
+      <w:pPr>
+        <w:jc w:val="both"/>
+        <w:rPr>
+          <w:rFonts w:ascii="Times New Roman"/>
+          <w:sz w:val="24"/>
+          <w:szCs w:val="24"/>
+        </w:rPr>
+      </w:pPr>
+      <w:r>
+        <w:rPr>
+          <w:rFonts w:ascii="Times New Roman"/>
+          <w:sz w:val="24"/>
+          <w:szCs w:val="24"/>
+        </w:rPr>
+        <w:br w:type="page"/>
+      </w:r>
+    </w:p>
+    <w:p>
+      <w:pPr>
+        <w:spacing w:line="240" w:lineRule="auto"/>
+        <w:jc w:val="both"/>
+        <w:rPr>
+          <w:rFonts w:ascii="Times New Roman"/>
+          <w:b/>
+          <w:sz w:val="24"/>
+          <w:szCs w:val="24"/>
+          <w:u w:val="single"/>
+        </w:rPr>
+      </w:pPr>
+      <w:r>
+        <w:rPr>
+          <w:rFonts w:ascii="Times New Roman"/>
+          <w:b/>
+          <w:sz w:val="24"/>
+          <w:szCs w:val="24"/>
+          <w:u w:val="single"/>
+        </w:rPr>
+        <w:lastRenderedPageBreak/>
+        <w:t>Consensus</w:t>
+      </w:r>
+    </w:p>
+    <w:p>
+      <w:pPr>
+        <w:spacing w:line="240" w:lineRule="auto"/>
+        <w:jc w:val="both"/>
+        <w:rPr>
+          <w:rFonts w:ascii="Times New Roman"/>
+          <w:sz w:val="24"/>
+          <w:szCs w:val="24"/>
+        </w:rPr>
+      </w:pPr>
+      <w:r>
+        <w:rPr>
+          <w:rFonts w:ascii="Times New Roman"/>
+          <w:sz w:val="24"/>
+          <w:szCs w:val="24"/>
+        </w:rPr>
+        <w:t xml:space="preserve">The algorithm is incredibly basic in that it only searches for one parameter, and based on a binary result, proceeds with resolution of conflicts. The method is </w:t>
+      </w:r>
+      <w:proofErr w:type="spellStart"/>
+      <w:r>
+        <w:rPr>
+          <w:rFonts w:ascii="Times New Roman"/>
+          <w:sz w:val="24"/>
+          <w:szCs w:val="24"/>
+        </w:rPr>
+        <w:t>resolve_conflicts</w:t>
+      </w:r>
+      <w:proofErr w:type="spellEnd"/>
+      <w:r>
+        <w:rPr>
+          <w:rFonts w:ascii="Times New Roman"/>
+          <w:sz w:val="24"/>
+          <w:szCs w:val="24"/>
+        </w:rPr>
+        <w:t>:</w:t>
+      </w:r>
+    </w:p>
+    <w:p>
+      <w:pPr>
+        <w:spacing w:after="0" w:line="240" w:lineRule="auto"/>
+        <w:jc w:val="both"/>
+        <w:rPr>
+          <w:rFonts w:ascii="Inconsolata" w:hAnsi="Inconsolata"/>
+          <w:sz w:val="20"/>
+          <w:szCs w:val="24"/>
+        </w:rPr>
+      </w:pPr>
+      <w:r>
+        <w:rPr>
+          <w:rFonts w:ascii="Inconsolata" w:hAnsi="Inconsolata"/>
+          <w:sz w:val="20"/>
+          <w:szCs w:val="24"/>
+        </w:rPr>
+        <w:t xml:space="preserve">def </w:t>
+      </w:r>
+      <w:proofErr w:type="spellStart"/>
+      <w:r>
+        <w:rPr>
+          <w:rFonts w:ascii="Inconsolata" w:hAnsi="Inconsolata"/>
+          <w:sz w:val="20"/>
+          <w:szCs w:val="24"/>
+        </w:rPr>
+        <w:t>resolve_conflicts</w:t>
+      </w:r>
+      <w:proofErr w:type="spellEnd"/>
+      <w:r>
+        <w:rPr>
+          <w:rFonts w:ascii="Inconsolata" w:hAnsi="Inconsolata"/>
+          <w:sz w:val="20"/>
+          <w:szCs w:val="24"/>
+        </w:rPr>
+        <w:t>(self):</w:t>
+      </w:r>
+    </w:p>
+    <w:p>
+      <w:pPr>
+        <w:spacing w:after="0" w:line="240" w:lineRule="auto"/>
+        <w:jc w:val="both"/>
+        <w:rPr>
+          <w:rFonts w:ascii="Inconsolata" w:hAnsi="Inconsolata"/>
+          <w:sz w:val="20"/>
+          <w:szCs w:val="24"/>
+        </w:rPr>
+      </w:pPr>
+      <w:r>
+        <w:rPr>
+          <w:rFonts w:ascii="Inconsolata" w:hAnsi="Inconsolata"/>
+          <w:sz w:val="20"/>
+          <w:szCs w:val="24"/>
+        </w:rPr>
+        <w:t xml:space="preserve">        """</w:t>
+      </w:r>
+    </w:p>
+    <w:p>
+      <w:pPr>
+        <w:spacing w:after="0" w:line="240" w:lineRule="auto"/>
+        <w:jc w:val="both"/>
+        <w:rPr>
+          <w:rFonts w:ascii="Inconsolata" w:hAnsi="Inconsolata"/>
+          <w:sz w:val="20"/>
+          <w:szCs w:val="24"/>
+        </w:rPr>
+      </w:pPr>
+      <w:r>
+        <w:rPr>
+          <w:rFonts w:ascii="Inconsolata" w:hAnsi="Inconsolata"/>
+          <w:sz w:val="20"/>
+          <w:szCs w:val="24"/>
+        </w:rPr>
+        <w:t xml:space="preserve">        This is our consensus algorithm, it resolves conflicts</w:t>
+      </w:r>
+    </w:p>
+    <w:p>
+      <w:pPr>
+        <w:spacing w:after="0" w:line="240" w:lineRule="auto"/>
+        <w:jc w:val="both"/>
+        <w:rPr>
+          <w:rFonts w:ascii="Inconsolata" w:hAnsi="Inconsolata"/>
+          <w:sz w:val="20"/>
+          <w:szCs w:val="24"/>
+        </w:rPr>
+      </w:pPr>
+      <w:r>
+        <w:rPr>
+          <w:rFonts w:ascii="Inconsolata" w:hAnsi="Inconsolata"/>
+          <w:sz w:val="20"/>
+          <w:szCs w:val="24"/>
+        </w:rPr>
+        <w:t xml:space="preserve">        by replacing our chain with the longest one in the network.</w:t>
+      </w:r>
+    </w:p>
+    <w:p>
+      <w:pPr>
+        <w:spacing w:after="0" w:line="240" w:lineRule="auto"/>
+        <w:jc w:val="both"/>
+        <w:rPr>
+          <w:rFonts w:ascii="Inconsolata" w:hAnsi="Inconsolata"/>
+          <w:sz w:val="20"/>
+          <w:szCs w:val="24"/>
+        </w:rPr>
+      </w:pPr>
+    </w:p>
+    <w:p>
+      <w:pPr>
+        <w:spacing w:after="0" w:line="240" w:lineRule="auto"/>
+        <w:jc w:val="both"/>
+        <w:rPr>
+          <w:rFonts w:ascii="Inconsolata" w:hAnsi="Inconsolata"/>
+          <w:sz w:val="20"/>
+          <w:szCs w:val="24"/>
+        </w:rPr>
+      </w:pPr>
+      <w:r>
+        <w:rPr>
+          <w:rFonts w:ascii="Inconsolata" w:hAnsi="Inconsolata"/>
+          <w:sz w:val="20"/>
+          <w:szCs w:val="24"/>
+        </w:rPr>
+        <w:t xml:space="preserve">        </w:t>
+      </w:r>
+      <w:proofErr w:type="gramStart"/>
+      <w:r>
+        <w:rPr>
+          <w:rFonts w:ascii="Inconsolata" w:hAnsi="Inconsolata"/>
+          <w:sz w:val="20"/>
+          <w:szCs w:val="24"/>
+        </w:rPr>
+        <w:t>:return</w:t>
+      </w:r>
+      <w:proofErr w:type="gramEnd"/>
+      <w:r>
+        <w:rPr>
+          <w:rFonts w:ascii="Inconsolata" w:hAnsi="Inconsolata"/>
+          <w:sz w:val="20"/>
+          <w:szCs w:val="24"/>
+        </w:rPr>
+        <w:t>: True if our chain was replaced, False if not</w:t>
+      </w:r>
+    </w:p>
+    <w:p>
+      <w:pPr>
+        <w:spacing w:after="0" w:line="240" w:lineRule="auto"/>
+        <w:jc w:val="both"/>
+        <w:rPr>
+          <w:rFonts w:ascii="Inconsolata" w:hAnsi="Inconsolata"/>
+          <w:sz w:val="20"/>
+          <w:szCs w:val="24"/>
+        </w:rPr>
+      </w:pPr>
+      <w:r>
+        <w:rPr>
+          <w:rFonts w:ascii="Inconsolata" w:hAnsi="Inconsolata"/>
+          <w:sz w:val="20"/>
+          <w:szCs w:val="24"/>
+        </w:rPr>
+        <w:t xml:space="preserve">        """</w:t>
+      </w:r>
+    </w:p>
+    <w:p>
+      <w:pPr>
+        <w:spacing w:after="0" w:line="240" w:lineRule="auto"/>
+        <w:jc w:val="both"/>
+        <w:rPr>
+          <w:rFonts w:ascii="Inconsolata" w:hAnsi="Inconsolata"/>
+          <w:sz w:val="20"/>
+          <w:szCs w:val="24"/>
+        </w:rPr>
+      </w:pPr>
+      <w:r>
+        <w:rPr>
+          <w:rFonts w:ascii="Inconsolata" w:hAnsi="Inconsolata"/>
+          <w:sz w:val="20"/>
+          <w:szCs w:val="24"/>
+        </w:rPr>
+        <w:t xml:space="preserve">        # </w:t>
+      </w:r>
+      <w:proofErr w:type="spellStart"/>
+      <w:r>
+        <w:rPr>
+          <w:rFonts w:ascii="Inconsolata" w:hAnsi="Inconsolata"/>
+          <w:sz w:val="20"/>
+          <w:szCs w:val="24"/>
+        </w:rPr>
+        <w:t>pdb.set_</w:t>
+      </w:r>
+      <w:proofErr w:type="gramStart"/>
+      <w:r>
+        <w:rPr>
+          <w:rFonts w:ascii="Inconsolata" w:hAnsi="Inconsolata"/>
+          <w:sz w:val="20"/>
+          <w:szCs w:val="24"/>
+        </w:rPr>
+        <w:t>trace</w:t>
+      </w:r>
+      <w:proofErr w:type="spellEnd"/>
+      <w:r>
+        <w:rPr>
+          <w:rFonts w:ascii="Inconsolata" w:hAnsi="Inconsolata"/>
+          <w:sz w:val="20"/>
+          <w:szCs w:val="24"/>
+        </w:rPr>
+        <w:t>(</w:t>
+      </w:r>
+      <w:proofErr w:type="gramEnd"/>
+      <w:r>
+        <w:rPr>
+          <w:rFonts w:ascii="Inconsolata" w:hAnsi="Inconsolata"/>
+          <w:sz w:val="20"/>
+          <w:szCs w:val="24"/>
+        </w:rPr>
+        <w:t>)</w:t>
+      </w:r>
+    </w:p>
+    <w:p>
+      <w:pPr>
+        <w:spacing w:after="0" w:line="240" w:lineRule="auto"/>
+        <w:jc w:val="both"/>
+        <w:rPr>
+          <w:rFonts w:ascii="Inconsolata" w:hAnsi="Inconsolata"/>
+          <w:sz w:val="20"/>
+          <w:szCs w:val="24"/>
+        </w:rPr>
+      </w:pPr>
+      <w:r>
+        <w:rPr>
+          <w:rFonts w:ascii="Inconsolata" w:hAnsi="Inconsolata"/>
+          <w:sz w:val="20"/>
+          <w:szCs w:val="24"/>
+        </w:rPr>
+        <w:t xml:space="preserve">        neighbours = </w:t>
+      </w:r>
+      <w:proofErr w:type="spellStart"/>
+      <w:proofErr w:type="gramStart"/>
+      <w:r>
+        <w:rPr>
+          <w:rFonts w:ascii="Inconsolata" w:hAnsi="Inconsolata"/>
+          <w:sz w:val="20"/>
+          <w:szCs w:val="24"/>
+        </w:rPr>
+        <w:t>self.nodes</w:t>
+      </w:r>
+      <w:proofErr w:type="spellEnd"/>
+      <w:proofErr w:type="gramEnd"/>
+    </w:p>
+    <w:p>
+      <w:pPr>
+        <w:spacing w:after="0" w:line="240" w:lineRule="auto"/>
+        <w:jc w:val="both"/>
+        <w:rPr>
+          <w:rFonts w:ascii="Inconsolata" w:hAnsi="Inconsolata"/>
+          <w:sz w:val="20"/>
+          <w:szCs w:val="24"/>
+        </w:rPr>
+      </w:pPr>
+      <w:r>
+        <w:rPr>
+          <w:rFonts w:ascii="Inconsolata" w:hAnsi="Inconsolata"/>
+          <w:sz w:val="20"/>
+          <w:szCs w:val="24"/>
+        </w:rPr>
+        <w:t xml:space="preserve">        </w:t>
+      </w:r>
+      <w:proofErr w:type="spellStart"/>
+      <w:r>
+        <w:rPr>
+          <w:rFonts w:ascii="Inconsolata" w:hAnsi="Inconsolata"/>
+          <w:sz w:val="20"/>
+          <w:szCs w:val="24"/>
+        </w:rPr>
+        <w:t>new_chain</w:t>
+      </w:r>
+      <w:proofErr w:type="spellEnd"/>
+      <w:r>
+        <w:rPr>
+          <w:rFonts w:ascii="Inconsolata" w:hAnsi="Inconsolata"/>
+          <w:sz w:val="20"/>
+          <w:szCs w:val="24"/>
+        </w:rPr>
+        <w:t xml:space="preserve"> = None</w:t>
+      </w:r>
+    </w:p>
+    <w:p>
+      <w:pPr>
+        <w:spacing w:after="0" w:line="240" w:lineRule="auto"/>
+        <w:jc w:val="both"/>
+        <w:rPr>
+          <w:rFonts w:ascii="Inconsolata" w:hAnsi="Inconsolata"/>
+          <w:sz w:val="20"/>
+          <w:szCs w:val="24"/>
+        </w:rPr>
+      </w:pPr>
+    </w:p>
+    <w:p>
+      <w:pPr>
+        <w:spacing w:after="0" w:line="240" w:lineRule="auto"/>
+        <w:jc w:val="both"/>
+        <w:rPr>
+          <w:rFonts w:ascii="Inconsolata" w:hAnsi="Inconsolata"/>
+          <w:sz w:val="20"/>
+          <w:szCs w:val="24"/>
+        </w:rPr>
+      </w:pPr>
+      <w:r>
+        <w:rPr>
+          <w:rFonts w:ascii="Inconsolata" w:hAnsi="Inconsolata"/>
+          <w:sz w:val="20"/>
+          <w:szCs w:val="24"/>
+        </w:rPr>
+        <w:t xml:space="preserve">        # We're only looking for chains longer than ours</w:t>
+      </w:r>
+    </w:p>
+    <w:p>
+      <w:pPr>
+        <w:spacing w:after="0" w:line="240" w:lineRule="auto"/>
+        <w:jc w:val="both"/>
+        <w:rPr>
+          <w:rFonts w:ascii="Inconsolata" w:hAnsi="Inconsolata"/>
+          <w:sz w:val="20"/>
+          <w:szCs w:val="24"/>
+        </w:rPr>
+      </w:pPr>
+      <w:r>
+        <w:rPr>
+          <w:rFonts w:ascii="Inconsolata" w:hAnsi="Inconsolata"/>
+          <w:sz w:val="20"/>
+          <w:szCs w:val="24"/>
+        </w:rPr>
+        <w:t xml:space="preserve">        </w:t>
+      </w:r>
+      <w:proofErr w:type="spellStart"/>
+      <w:r>
+        <w:rPr>
+          <w:rFonts w:ascii="Inconsolata" w:hAnsi="Inconsolata"/>
+          <w:sz w:val="20"/>
+          <w:szCs w:val="24"/>
+        </w:rPr>
+        <w:t>max_length</w:t>
+      </w:r>
+      <w:proofErr w:type="spellEnd"/>
+      <w:r>
+        <w:rPr>
+          <w:rFonts w:ascii="Inconsolata" w:hAnsi="Inconsolata"/>
+          <w:sz w:val="20"/>
+          <w:szCs w:val="24"/>
+        </w:rPr>
+        <w:t xml:space="preserve"> = </w:t>
+      </w:r>
+      <w:proofErr w:type="spellStart"/>
+      <w:r>
+        <w:rPr>
+          <w:rFonts w:ascii="Inconsolata" w:hAnsi="Inconsolata"/>
+          <w:sz w:val="20"/>
+          <w:szCs w:val="24"/>
+        </w:rPr>
+        <w:t>len</w:t>
+      </w:r>
+      <w:proofErr w:type="spellEnd"/>
+      <w:r>
+        <w:rPr>
+          <w:rFonts w:ascii="Inconsolata" w:hAnsi="Inconsolata"/>
+          <w:sz w:val="20"/>
+          <w:szCs w:val="24"/>
+        </w:rPr>
+        <w:t>(</w:t>
+      </w:r>
+      <w:proofErr w:type="spellStart"/>
+      <w:proofErr w:type="gramStart"/>
+      <w:r>
+        <w:rPr>
+          <w:rFonts w:ascii="Inconsolata" w:hAnsi="Inconsolata"/>
+          <w:sz w:val="20"/>
+          <w:szCs w:val="24"/>
+        </w:rPr>
+        <w:t>self.chain</w:t>
+      </w:r>
+      <w:proofErr w:type="spellEnd"/>
+      <w:proofErr w:type="gramEnd"/>
+      <w:r>
+        <w:rPr>
+          <w:rFonts w:ascii="Inconsolata" w:hAnsi="Inconsolata"/>
+          <w:sz w:val="20"/>
+          <w:szCs w:val="24"/>
+        </w:rPr>
+        <w:t>)</w:t>
+      </w:r>
+    </w:p>
+    <w:p>
+      <w:pPr>
+        <w:spacing w:after="0" w:line="240" w:lineRule="auto"/>
+        <w:jc w:val="both"/>
+        <w:rPr>
+          <w:rFonts w:ascii="Inconsolata" w:hAnsi="Inconsolata"/>
+          <w:sz w:val="20"/>
+          <w:szCs w:val="24"/>
+        </w:rPr>
+      </w:pPr>
+    </w:p>
+    <w:p>
+      <w:pPr>
+        <w:spacing w:after="0" w:line="240" w:lineRule="auto"/>
+        <w:jc w:val="both"/>
+        <w:rPr>
+          <w:rFonts w:ascii="Inconsolata" w:hAnsi="Inconsolata"/>
+          <w:sz w:val="20"/>
+          <w:szCs w:val="24"/>
+        </w:rPr>
+      </w:pPr>
+      <w:r>
+        <w:rPr>
+          <w:rFonts w:ascii="Inconsolata" w:hAnsi="Inconsolata"/>
+          <w:sz w:val="20"/>
+          <w:szCs w:val="24"/>
+        </w:rPr>
+        <w:t xml:space="preserve">        # Grab and verify the chains from all the nodes in our network</w:t>
+      </w:r>
+    </w:p>
+    <w:p>
+      <w:pPr>
+        <w:spacing w:after="0" w:line="240" w:lineRule="auto"/>
+        <w:jc w:val="both"/>
+        <w:rPr>
+          <w:rFonts w:ascii="Inconsolata" w:hAnsi="Inconsolata"/>
+          <w:sz w:val="20"/>
+          <w:szCs w:val="24"/>
+        </w:rPr>
+      </w:pPr>
+      <w:r>
+        <w:rPr>
+          <w:rFonts w:ascii="Inconsolata" w:hAnsi="Inconsolata"/>
+          <w:sz w:val="20"/>
+          <w:szCs w:val="24"/>
+        </w:rPr>
+        <w:t xml:space="preserve">        for node in neighbours:</w:t>
+      </w:r>
+    </w:p>
+    <w:p>
+      <w:pPr>
+        <w:spacing w:after="0" w:line="240" w:lineRule="auto"/>
+        <w:jc w:val="both"/>
+        <w:rPr>
+          <w:rFonts w:ascii="Inconsolata" w:hAnsi="Inconsolata"/>
+          <w:sz w:val="20"/>
+          <w:szCs w:val="24"/>
+        </w:rPr>
+      </w:pPr>
+      <w:r>
+        <w:rPr>
+          <w:rFonts w:ascii="Inconsolata" w:hAnsi="Inconsolata"/>
+          <w:sz w:val="20"/>
+          <w:szCs w:val="24"/>
+        </w:rPr>
+        <w:t xml:space="preserve">            response = </w:t>
+      </w:r>
+      <w:proofErr w:type="spellStart"/>
+      <w:r>
+        <w:rPr>
+          <w:rFonts w:ascii="Inconsolata" w:hAnsi="Inconsolata"/>
+          <w:sz w:val="20"/>
+          <w:szCs w:val="24"/>
+        </w:rPr>
+        <w:t>requests.get</w:t>
+      </w:r>
+      <w:proofErr w:type="spellEnd"/>
+      <w:r>
+        <w:rPr>
+          <w:rFonts w:ascii="Inconsolata" w:hAnsi="Inconsolata"/>
+          <w:sz w:val="20"/>
+          <w:szCs w:val="24"/>
+        </w:rPr>
+        <w:t>(</w:t>
+      </w:r>
+      <w:proofErr w:type="spellStart"/>
+      <w:r>
+        <w:rPr>
+          <w:rFonts w:ascii="Inconsolata" w:hAnsi="Inconsolata"/>
+          <w:sz w:val="20"/>
+          <w:szCs w:val="24"/>
+        </w:rPr>
+        <w:t>f'http</w:t>
+      </w:r>
+      <w:proofErr w:type="spellEnd"/>
+      <w:r>
+        <w:rPr>
+          <w:rFonts w:ascii="Inconsolata" w:hAnsi="Inconsolata"/>
+          <w:sz w:val="20"/>
+          <w:szCs w:val="24"/>
+        </w:rPr>
+        <w:t>://{node}/chain')</w:t>
+      </w:r>
+    </w:p>
+    <w:p>
+      <w:pPr>
+        <w:spacing w:after="0" w:line="240" w:lineRule="auto"/>
+        <w:jc w:val="both"/>
+        <w:rPr>
+          <w:rFonts w:ascii="Inconsolata" w:hAnsi="Inconsolata"/>
+          <w:sz w:val="20"/>
+          <w:szCs w:val="24"/>
+        </w:rPr>
+      </w:pPr>
+      <w:r>
+        <w:rPr>
+          <w:rFonts w:ascii="Inconsolata" w:hAnsi="Inconsolata"/>
+          <w:sz w:val="20"/>
+          <w:szCs w:val="24"/>
+        </w:rPr>
+        <w:t xml:space="preserve">        </w:t>
+      </w:r>
+    </w:p>
+    <w:p>
+      <w:pPr>
+        <w:spacing w:after="0" w:line="240" w:lineRule="auto"/>
+        <w:jc w:val="both"/>
+        <w:rPr>
+          <w:rFonts w:ascii="Inconsolata" w:hAnsi="Inconsolata"/>
+          <w:sz w:val="20"/>
+          <w:szCs w:val="24"/>
+        </w:rPr>
+      </w:pPr>
+      <w:r>
+        <w:rPr>
+          <w:rFonts w:ascii="Inconsolata" w:hAnsi="Inconsolata"/>
+          <w:sz w:val="20"/>
+          <w:szCs w:val="24"/>
+        </w:rPr>
+        <w:t xml:space="preserve">            if </w:t>
+      </w:r>
+      <w:proofErr w:type="spellStart"/>
+      <w:proofErr w:type="gramStart"/>
+      <w:r>
+        <w:rPr>
+          <w:rFonts w:ascii="Inconsolata" w:hAnsi="Inconsolata"/>
+          <w:sz w:val="20"/>
+          <w:szCs w:val="24"/>
+        </w:rPr>
+        <w:t>response.status</w:t>
+      </w:r>
+      <w:proofErr w:type="gramEnd"/>
+      <w:r>
+        <w:rPr>
+          <w:rFonts w:ascii="Inconsolata" w:hAnsi="Inconsolata"/>
+          <w:sz w:val="20"/>
+          <w:szCs w:val="24"/>
+        </w:rPr>
+        <w:t>_code</w:t>
+      </w:r>
+      <w:proofErr w:type="spellEnd"/>
+      <w:r>
+        <w:rPr>
+          <w:rFonts w:ascii="Inconsolata" w:hAnsi="Inconsolata"/>
+          <w:sz w:val="20"/>
+          <w:szCs w:val="24"/>
+        </w:rPr>
+        <w:t xml:space="preserve"> == 200:</w:t>
+      </w:r>
+    </w:p>
+    <w:p>
+      <w:pPr>
+        <w:spacing w:after="0" w:line="240" w:lineRule="auto"/>
+        <w:jc w:val="both"/>
+        <w:rPr>
+          <w:rFonts w:ascii="Inconsolata" w:hAnsi="Inconsolata"/>
+          <w:sz w:val="20"/>
+          <w:szCs w:val="24"/>
+        </w:rPr>
+      </w:pPr>
+      <w:r>
+        <w:rPr>
+          <w:rFonts w:ascii="Inconsolata" w:hAnsi="Inconsolata"/>
+          <w:sz w:val="20"/>
+          <w:szCs w:val="24"/>
+        </w:rPr>
+        <w:t xml:space="preserve">                length = </w:t>
+      </w:r>
+      <w:proofErr w:type="spellStart"/>
+      <w:proofErr w:type="gramStart"/>
+      <w:r>
+        <w:rPr>
+          <w:rFonts w:ascii="Inconsolata" w:hAnsi="Inconsolata"/>
+          <w:sz w:val="20"/>
+          <w:szCs w:val="24"/>
+        </w:rPr>
+        <w:t>response.json</w:t>
+      </w:r>
+      <w:proofErr w:type="spellEnd"/>
+      <w:proofErr w:type="gramEnd"/>
+      <w:r>
+        <w:rPr>
+          <w:rFonts w:ascii="Inconsolata" w:hAnsi="Inconsolata"/>
+          <w:sz w:val="20"/>
+          <w:szCs w:val="24"/>
+        </w:rPr>
+        <w:t>()['length']</w:t>
+      </w:r>
+    </w:p>
+    <w:p>
+      <w:pPr>
+        <w:spacing w:after="0" w:line="240" w:lineRule="auto"/>
+        <w:jc w:val="both"/>
+        <w:rPr>
+          <w:rFonts w:ascii="Inconsolata" w:hAnsi="Inconsolata"/>
+          <w:sz w:val="20"/>
+          <w:szCs w:val="24"/>
+        </w:rPr>
+      </w:pPr>
+      <w:r>
+        <w:rPr>
+          <w:rFonts w:ascii="Inconsolata" w:hAnsi="Inconsolata"/>
+          <w:sz w:val="20"/>
+          <w:szCs w:val="24"/>
+        </w:rPr>
+        <w:t xml:space="preserve">                chain = </w:t>
+      </w:r>
+      <w:proofErr w:type="spellStart"/>
+      <w:proofErr w:type="gramStart"/>
+      <w:r>
+        <w:rPr>
+          <w:rFonts w:ascii="Inconsolata" w:hAnsi="Inconsolata"/>
+          <w:sz w:val="20"/>
+          <w:szCs w:val="24"/>
+        </w:rPr>
+        <w:t>response.json</w:t>
+      </w:r>
+      <w:proofErr w:type="spellEnd"/>
+      <w:proofErr w:type="gramEnd"/>
+      <w:r>
+        <w:rPr>
+          <w:rFonts w:ascii="Inconsolata" w:hAnsi="Inconsolata"/>
+          <w:sz w:val="20"/>
+          <w:szCs w:val="24"/>
+        </w:rPr>
+        <w:t>()['chain']</w:t>
+      </w:r>
+    </w:p>
+    <w:p>
+      <w:pPr>
+        <w:spacing w:after="0" w:line="240" w:lineRule="auto"/>
+        <w:jc w:val="both"/>
+        <w:rPr>
+          <w:rFonts w:ascii="Inconsolata" w:hAnsi="Inconsolata"/>
+          <w:sz w:val="20"/>
+          <w:szCs w:val="24"/>
+        </w:rPr>
+      </w:pPr>
+    </w:p>
+    <w:p>
+      <w:pPr>
+        <w:spacing w:after="0" w:line="240" w:lineRule="auto"/>
+        <w:jc w:val="both"/>
+        <w:rPr>
+          <w:rFonts w:ascii="Inconsolata" w:hAnsi="Inconsolata"/>
+          <w:sz w:val="20"/>
+          <w:szCs w:val="24"/>
+        </w:rPr>
+      </w:pPr>
+      <w:r>
+        <w:rPr>
+          <w:rFonts w:ascii="Inconsolata" w:hAnsi="Inconsolata"/>
+          <w:sz w:val="20"/>
+          <w:szCs w:val="24"/>
+        </w:rPr>
+        <w:t xml:space="preserve">                # Check if the length is longer and the chain is valid</w:t>
+      </w:r>
+    </w:p>
+    <w:p>
+      <w:pPr>
+        <w:spacing w:after="0" w:line="240" w:lineRule="auto"/>
+        <w:jc w:val="both"/>
+        <w:rPr>
+          <w:rFonts w:ascii="Inconsolata" w:hAnsi="Inconsolata"/>
+          <w:sz w:val="20"/>
+          <w:szCs w:val="24"/>
+        </w:rPr>
+      </w:pPr>
+      <w:r>
+        <w:rPr>
+          <w:rFonts w:ascii="Inconsolata" w:hAnsi="Inconsolata"/>
+          <w:sz w:val="20"/>
+          <w:szCs w:val="24"/>
+        </w:rPr>
+        <w:t xml:space="preserve">                if length &gt; </w:t>
+      </w:r>
+      <w:proofErr w:type="spellStart"/>
+      <w:r>
+        <w:rPr>
+          <w:rFonts w:ascii="Inconsolata" w:hAnsi="Inconsolata"/>
+          <w:sz w:val="20"/>
+          <w:szCs w:val="24"/>
+        </w:rPr>
+        <w:t>max_length</w:t>
+      </w:r>
+      <w:proofErr w:type="spellEnd"/>
+      <w:r>
+        <w:rPr>
+          <w:rFonts w:ascii="Inconsolata" w:hAnsi="Inconsolata"/>
+          <w:sz w:val="20"/>
+          <w:szCs w:val="24"/>
+        </w:rPr>
+        <w:t xml:space="preserve"> and </w:t>
+      </w:r>
+      <w:proofErr w:type="spellStart"/>
+      <w:proofErr w:type="gramStart"/>
+      <w:r>
+        <w:rPr>
+          <w:rFonts w:ascii="Inconsolata" w:hAnsi="Inconsolata"/>
+          <w:sz w:val="20"/>
+          <w:szCs w:val="24"/>
+        </w:rPr>
+        <w:t>self.valid</w:t>
+      </w:r>
+      <w:proofErr w:type="gramEnd"/>
+      <w:r>
+        <w:rPr>
+          <w:rFonts w:ascii="Inconsolata" w:hAnsi="Inconsolata"/>
+          <w:sz w:val="20"/>
+          <w:szCs w:val="24"/>
+        </w:rPr>
+        <w:t>_chain</w:t>
+      </w:r>
+      <w:proofErr w:type="spellEnd"/>
+      <w:r>
+        <w:rPr>
+          <w:rFonts w:ascii="Inconsolata" w:hAnsi="Inconsolata"/>
+          <w:sz w:val="20"/>
+          <w:szCs w:val="24"/>
+        </w:rPr>
+        <w:t>(chain):</w:t>
+      </w:r>
+    </w:p>
+    <w:p>
+      <w:pPr>
+        <w:spacing w:after="0" w:line="240" w:lineRule="auto"/>
+        <w:jc w:val="both"/>
+        <w:rPr>
+          <w:rFonts w:ascii="Inconsolata" w:hAnsi="Inconsolata"/>
+          <w:sz w:val="20"/>
+          <w:szCs w:val="24"/>
+        </w:rPr>
+      </w:pPr>
+      <w:r>
+        <w:rPr>
+          <w:rFonts w:ascii="Inconsolata" w:hAnsi="Inconsolata"/>
+          <w:sz w:val="20"/>
+          <w:szCs w:val="24"/>
+        </w:rPr>
+        <w:t xml:space="preserve">                    </w:t>
+      </w:r>
+      <w:proofErr w:type="spellStart"/>
+      <w:r>
+        <w:rPr>
+          <w:rFonts w:ascii="Inconsolata" w:hAnsi="Inconsolata"/>
+          <w:sz w:val="20"/>
+          <w:szCs w:val="24"/>
+        </w:rPr>
+        <w:t>max_length</w:t>
+      </w:r>
+      <w:proofErr w:type="spellEnd"/>
+      <w:r>
+        <w:rPr>
+          <w:rFonts w:ascii="Inconsolata" w:hAnsi="Inconsolata"/>
+          <w:sz w:val="20"/>
+          <w:szCs w:val="24"/>
+        </w:rPr>
+        <w:t xml:space="preserve"> = length</w:t>
+      </w:r>
+    </w:p>
+    <w:p>
+      <w:pPr>
+        <w:spacing w:after="0" w:line="240" w:lineRule="auto"/>
+        <w:jc w:val="both"/>
+        <w:rPr>
+          <w:rFonts w:ascii="Inconsolata" w:hAnsi="Inconsolata"/>
+          <w:sz w:val="20"/>
+          <w:szCs w:val="24"/>
+        </w:rPr>
+      </w:pPr>
+      <w:r>
+        <w:rPr>
+          <w:rFonts w:ascii="Inconsolata" w:hAnsi="Inconsolata"/>
+          <w:sz w:val="20"/>
+          <w:szCs w:val="24"/>
+        </w:rPr>
+        <w:t xml:space="preserve">                    </w:t>
+      </w:r>
+      <w:proofErr w:type="spellStart"/>
+      <w:r>
+        <w:rPr>
+          <w:rFonts w:ascii="Inconsolata" w:hAnsi="Inconsolata"/>
+          <w:sz w:val="20"/>
+          <w:szCs w:val="24"/>
+        </w:rPr>
+        <w:t>new_chain</w:t>
+      </w:r>
+      <w:proofErr w:type="spellEnd"/>
+      <w:r>
+        <w:rPr>
+          <w:rFonts w:ascii="Inconsolata" w:hAnsi="Inconsolata"/>
+          <w:sz w:val="20"/>
+          <w:szCs w:val="24"/>
+        </w:rPr>
+        <w:t xml:space="preserve"> = chain</w:t>
+      </w:r>
+    </w:p>
+    <w:p>
+      <w:pPr>
+        <w:spacing w:after="0" w:line="240" w:lineRule="auto"/>
+        <w:jc w:val="both"/>
+        <w:rPr>
+          <w:rFonts w:ascii="Inconsolata" w:hAnsi="Inconsolata"/>
+          <w:sz w:val="20"/>
+          <w:szCs w:val="24"/>
+        </w:rPr>
+      </w:pPr>
+    </w:p>
+    <w:p>
+      <w:pPr>
+        <w:spacing w:after="0" w:line="240" w:lineRule="auto"/>
+        <w:jc w:val="both"/>
+        <w:rPr>
+          <w:rFonts w:ascii="Inconsolata" w:hAnsi="Inconsolata"/>
+          <w:sz w:val="20"/>
+          <w:szCs w:val="24"/>
+        </w:rPr>
+      </w:pPr>
+      <w:r>
+        <w:rPr>
+          <w:rFonts w:ascii="Inconsolata" w:hAnsi="Inconsolata"/>
+          <w:sz w:val="20"/>
+          <w:szCs w:val="24"/>
+        </w:rPr>
+        <w:t xml:space="preserve">        # Replace our chain if we discovered a new, valid chain longer than ours</w:t>
+      </w:r>
+    </w:p>
+    <w:p>
+      <w:pPr>
+        <w:spacing w:after="0" w:line="240" w:lineRule="auto"/>
+        <w:jc w:val="both"/>
+        <w:rPr>
+          <w:rFonts w:ascii="Inconsolata" w:hAnsi="Inconsolata"/>
+          <w:sz w:val="20"/>
+          <w:szCs w:val="24"/>
+        </w:rPr>
+      </w:pPr>
+      <w:r>
+        <w:rPr>
+          <w:rFonts w:ascii="Inconsolata" w:hAnsi="Inconsolata"/>
+          <w:sz w:val="20"/>
+          <w:szCs w:val="24"/>
+        </w:rPr>
+        <w:t xml:space="preserve">        if </w:t>
+      </w:r>
+      <w:proofErr w:type="spellStart"/>
+      <w:r>
+        <w:rPr>
+          <w:rFonts w:ascii="Inconsolata" w:hAnsi="Inconsolata"/>
+          <w:sz w:val="20"/>
+          <w:szCs w:val="24"/>
+        </w:rPr>
+        <w:t>new_chain</w:t>
+      </w:r>
+      <w:proofErr w:type="spellEnd"/>
+      <w:r>
+        <w:rPr>
+          <w:rFonts w:ascii="Inconsolata" w:hAnsi="Inconsolata"/>
+          <w:sz w:val="20"/>
+          <w:szCs w:val="24"/>
+        </w:rPr>
+        <w:t>:</w:t>
+      </w:r>
+    </w:p>
+    <w:p>
+      <w:pPr>
+        <w:spacing w:after="0" w:line="240" w:lineRule="auto"/>
+        <w:jc w:val="both"/>
+        <w:rPr>
+          <w:rFonts w:ascii="Inconsolata" w:hAnsi="Inconsolata"/>
+          <w:sz w:val="20"/>
+          <w:szCs w:val="24"/>
+        </w:rPr>
+      </w:pPr>
+      <w:r>
+        <w:rPr>
+          <w:rFonts w:ascii="Inconsolata" w:hAnsi="Inconsolata"/>
+          <w:sz w:val="20"/>
+          <w:szCs w:val="24"/>
+        </w:rPr>
+        <w:t xml:space="preserve">            </w:t>
+      </w:r>
+      <w:proofErr w:type="spellStart"/>
+      <w:proofErr w:type="gramStart"/>
+      <w:r>
+        <w:rPr>
+          <w:rFonts w:ascii="Inconsolata" w:hAnsi="Inconsolata"/>
+          <w:sz w:val="20"/>
+          <w:szCs w:val="24"/>
+        </w:rPr>
+        <w:t>self.chain</w:t>
+      </w:r>
+      <w:proofErr w:type="spellEnd"/>
+      <w:proofErr w:type="gramEnd"/>
+      <w:r>
+        <w:rPr>
+          <w:rFonts w:ascii="Inconsolata" w:hAnsi="Inconsolata"/>
+          <w:sz w:val="20"/>
+          <w:szCs w:val="24"/>
+        </w:rPr>
+        <w:t xml:space="preserve"> = </w:t>
+      </w:r>
+      <w:proofErr w:type="spellStart"/>
+      <w:r>
+        <w:rPr>
+          <w:rFonts w:ascii="Inconsolata" w:hAnsi="Inconsolata"/>
+          <w:sz w:val="20"/>
+          <w:szCs w:val="24"/>
+        </w:rPr>
+        <w:t>new_chain</w:t>
+      </w:r>
+      <w:proofErr w:type="spellEnd"/>
+    </w:p>
+    <w:p>
+      <w:pPr>
+        <w:spacing w:after="0" w:line="240" w:lineRule="auto"/>
+        <w:jc w:val="both"/>
+        <w:rPr>
+          <w:rFonts w:ascii="Inconsolata" w:hAnsi="Inconsolata"/>
+          <w:sz w:val="20"/>
+          <w:szCs w:val="24"/>
+        </w:rPr>
+      </w:pPr>
+      <w:r>
+        <w:rPr>
+          <w:rFonts w:ascii="Inconsolata" w:hAnsi="Inconsolata"/>
+          <w:sz w:val="20"/>
+          <w:szCs w:val="24"/>
+        </w:rPr>
+        <w:t xml:space="preserve">            return True</w:t>
+      </w:r>
+    </w:p>
+    <w:p>
+      <w:pPr>
+        <w:spacing w:after="0" w:line="240" w:lineRule="auto"/>
+        <w:jc w:val="both"/>
+        <w:rPr>
+          <w:rFonts w:ascii="Inconsolata" w:hAnsi="Inconsolata"/>
+          <w:sz w:val="20"/>
+          <w:szCs w:val="24"/>
+        </w:rPr>
+      </w:pPr>
+    </w:p>
+    <w:p>
+      <w:pPr>
+        <w:spacing w:after="0" w:line="240" w:lineRule="auto"/>
+        <w:jc w:val="both"/>
+        <w:rPr>
+          <w:rFonts w:ascii="Inconsolata" w:hAnsi="Inconsolata"/>
+          <w:sz w:val="20"/>
+          <w:szCs w:val="24"/>
+        </w:rPr>
+      </w:pPr>
+      <w:r>
+        <w:rPr>
+          <w:rFonts w:ascii="Inconsolata" w:hAnsi="Inconsolata"/>
+          <w:sz w:val="20"/>
+          <w:szCs w:val="24"/>
+        </w:rPr>
+        <w:t xml:space="preserve">        return False</w:t>
+      </w:r>
+    </w:p>
+    <w:p>
+      <w:pPr>
+        <w:spacing w:line="240" w:lineRule="auto"/>
+        <w:jc w:val="both"/>
+        <w:rPr>
+          <w:rFonts w:ascii="Times New Roman"/>
+          <w:sz w:val="24"/>
+          <w:szCs w:val="24"/>
+        </w:rPr>
+      </w:pPr>
+    </w:p>
+    <w:p>
+      <w:pPr>
+        <w:spacing w:line="240" w:lineRule="auto"/>
+        <w:ind w:firstLine="720"/>
+        <w:jc w:val="both"/>
+        <w:rPr>
+          <w:rFonts w:ascii="Times New Roman"/>
+          <w:sz w:val="24"/>
+          <w:szCs w:val="24"/>
+        </w:rPr>
+      </w:pPr>
+      <w:r>
+        <w:rPr>
+          <w:rFonts w:ascii="Times New Roman"/>
+          <w:sz w:val="24"/>
+          <w:szCs w:val="24"/>
+        </w:rPr>
+        <w:t xml:space="preserve">The </w:t>
+      </w:r>
+      <w:r>
+        <w:rPr>
+          <w:rFonts w:ascii="Times New Roman"/>
+          <w:sz w:val="24"/>
+          <w:szCs w:val="24"/>
+        </w:rPr>
+        <w:t>method first finds the length of the chain at the node where the method is called. It then compares the length of the chain of the nodes that are its neighbours. After catching the longest chain, it checks validity and returns true or false based on the outcome.</w:t>
+      </w:r>
+    </w:p>
+    <w:p>
+      <w:pPr>
+        <w:spacing w:line="240" w:lineRule="auto"/>
+        <w:jc w:val="both"/>
+        <w:rPr>
+          <w:rFonts w:ascii="Times New Roman"/>
+          <w:sz w:val="24"/>
+          <w:szCs w:val="24"/>
+        </w:rPr>
+      </w:pPr>
+      <w:r>
+        <w:rPr>
+          <w:rFonts w:ascii="Inconsolata" w:hAnsi="Inconsolata"/>
+          <w:b/>
+          <w:i/>
+          <w:sz w:val="20"/>
+          <w:szCs w:val="24"/>
+        </w:rPr>
+        <w:t>NOTE</w:t>
+      </w:r>
+      <w:r>
+        <w:rPr>
+          <w:rFonts w:ascii="Times New Roman"/>
+          <w:sz w:val="24"/>
+          <w:szCs w:val="24"/>
+        </w:rPr>
+        <w:t xml:space="preserve">: It was found that there was an issue in the </w:t>
+      </w:r>
+      <w:proofErr w:type="spellStart"/>
+      <w:r>
+        <w:rPr>
+          <w:rFonts w:ascii="Inconsolata" w:hAnsi="Inconsolata"/>
+          <w:sz w:val="20"/>
+          <w:szCs w:val="24"/>
+        </w:rPr>
+        <w:t>valid_chain</w:t>
+      </w:r>
+      <w:proofErr w:type="spellEnd"/>
+      <w:r>
+        <w:rPr>
+          <w:rFonts w:ascii="Times New Roman"/>
+          <w:sz w:val="24"/>
+          <w:szCs w:val="24"/>
+        </w:rPr>
+        <w:t xml:space="preserve"> method, where the original code called for the </w:t>
+      </w:r>
+      <w:proofErr w:type="spellStart"/>
+      <w:r>
+        <w:rPr>
+          <w:rFonts w:ascii="Inconsolata" w:hAnsi="Inconsolata"/>
+          <w:sz w:val="20"/>
+          <w:szCs w:val="24"/>
+        </w:rPr>
+        <w:t>previous_hash</w:t>
+      </w:r>
+      <w:proofErr w:type="spellEnd"/>
+      <w:r>
+        <w:rPr>
+          <w:rFonts w:ascii="Inconsolata" w:hAnsi="Inconsolata"/>
+          <w:sz w:val="20"/>
+          <w:szCs w:val="24"/>
+        </w:rPr>
+        <w:t xml:space="preserve"> </w:t>
+      </w:r>
+      <w:r>
+        <w:rPr>
+          <w:rFonts w:ascii="Times New Roman"/>
+          <w:sz w:val="24"/>
+          <w:szCs w:val="24"/>
+        </w:rPr>
+        <w:t xml:space="preserve">of the </w:t>
+      </w:r>
+      <w:proofErr w:type="spellStart"/>
+      <w:r>
+        <w:rPr>
+          <w:rFonts w:ascii="Inconsolata" w:hAnsi="Inconsolata"/>
+          <w:sz w:val="20"/>
+          <w:szCs w:val="24"/>
+        </w:rPr>
+        <w:t>last_block</w:t>
+      </w:r>
+      <w:proofErr w:type="spellEnd"/>
+      <w:r>
+        <w:rPr>
+          <w:rFonts w:ascii="Times New Roman"/>
+          <w:sz w:val="24"/>
+          <w:szCs w:val="24"/>
+        </w:rPr>
+        <w:t xml:space="preserve">, instead of the current </w:t>
+      </w:r>
+      <w:r>
+        <w:rPr>
+          <w:rFonts w:ascii="Inconsolata" w:hAnsi="Inconsolata"/>
+          <w:sz w:val="20"/>
+          <w:szCs w:val="24"/>
+        </w:rPr>
+        <w:t>block</w:t>
+      </w:r>
+      <w:r>
+        <w:rPr>
+          <w:rFonts w:ascii="Times New Roman"/>
+          <w:sz w:val="24"/>
+          <w:szCs w:val="24"/>
+        </w:rPr>
+        <w:t>. This is currently an open issue on the GitHub (</w:t>
+      </w:r>
+      <w:hyperlink r:id="rId8" w:history="1">
+        <w:r>
+          <w:rPr>
+            <w:rStyle w:val="Hyperlink"/>
+            <w:rFonts w:ascii="Times New Roman"/>
+            <w:sz w:val="24"/>
+            <w:szCs w:val="24"/>
+          </w:rPr>
+          <w:t>Issue #66</w:t>
+        </w:r>
+      </w:hyperlink>
+      <w:r>
+        <w:rPr>
+          <w:rFonts w:ascii="Times New Roman"/>
+          <w:sz w:val="24"/>
+          <w:szCs w:val="24"/>
+        </w:rPr>
+        <w:t xml:space="preserve">) and by editing </w:t>
+      </w:r>
+      <w:proofErr w:type="spellStart"/>
+      <w:r>
+        <w:rPr>
+          <w:rFonts w:ascii="Inconsolata" w:hAnsi="Inconsolata"/>
+          <w:sz w:val="20"/>
+          <w:szCs w:val="24"/>
+        </w:rPr>
+        <w:t>last_block</w:t>
+      </w:r>
+      <w:proofErr w:type="spellEnd"/>
+      <w:r>
+        <w:rPr>
+          <w:rFonts w:ascii="Times New Roman"/>
+          <w:sz w:val="24"/>
+          <w:szCs w:val="24"/>
+        </w:rPr>
+        <w:t xml:space="preserve"> to </w:t>
+      </w:r>
+      <w:r>
+        <w:rPr>
+          <w:rFonts w:ascii="Inconsolata" w:hAnsi="Inconsolata"/>
+          <w:sz w:val="20"/>
+          <w:szCs w:val="24"/>
+        </w:rPr>
+        <w:t>block</w:t>
+      </w:r>
+      <w:r>
+        <w:rPr>
+          <w:rFonts w:ascii="Times New Roman"/>
+          <w:sz w:val="24"/>
+          <w:szCs w:val="24"/>
+        </w:rPr>
+        <w:t xml:space="preserve">, the </w:t>
+      </w:r>
+      <w:proofErr w:type="spellStart"/>
+      <w:r>
+        <w:rPr>
+          <w:rFonts w:ascii="Inconsolata" w:hAnsi="Inconsolata"/>
+          <w:sz w:val="20"/>
+          <w:szCs w:val="24"/>
+        </w:rPr>
+        <w:t>resolve_conflicts</w:t>
+      </w:r>
+      <w:proofErr w:type="spellEnd"/>
+      <w:r>
+        <w:rPr>
+          <w:rFonts w:ascii="Times New Roman"/>
+          <w:sz w:val="24"/>
+          <w:szCs w:val="24"/>
+        </w:rPr>
+        <w:t xml:space="preserve"> method did not </w:t>
+      </w:r>
+      <w:r>
+        <w:rPr>
+          <w:rFonts w:ascii="Times New Roman"/>
+          <w:sz w:val="24"/>
+          <w:szCs w:val="24"/>
+        </w:rPr>
+        <w:t>resolve incorrectly, defaulting to authoritative no matter the length of the chain</w:t>
+      </w:r>
+      <w:r>
+        <w:rPr>
+          <w:rFonts w:ascii="Times New Roman"/>
+          <w:sz w:val="24"/>
+          <w:szCs w:val="24"/>
+        </w:rPr>
+        <w:t xml:space="preserve">. We used a </w:t>
+      </w:r>
+      <w:proofErr w:type="spellStart"/>
+      <w:r>
+        <w:rPr>
+          <w:rFonts w:ascii="Inconsolata" w:hAnsi="Inconsolata"/>
+          <w:sz w:val="20"/>
+          <w:szCs w:val="24"/>
+        </w:rPr>
+        <w:t>pdb</w:t>
+      </w:r>
+      <w:proofErr w:type="spellEnd"/>
+      <w:r>
+        <w:rPr>
+          <w:rFonts w:ascii="Times New Roman"/>
+          <w:sz w:val="24"/>
+          <w:szCs w:val="24"/>
+        </w:rPr>
+        <w:t xml:space="preserve"> trace to verify this issue independently.</w:t>
+      </w:r>
+    </w:p>
+    <w:p>
+      <w:pPr>
+        <w:spacing w:line="240" w:lineRule="auto"/>
+        <w:jc w:val="both"/>
+        <w:rPr>
+          <w:rFonts w:ascii="Times New Roman"/>
+          <w:sz w:val="24"/>
+          <w:szCs w:val="24"/>
+        </w:rPr>
+      </w:pPr>
     </w:p>
     <w:sectPr>
       <w:pgSz w:w="12240" w:h="15840"/>
@@ -5710,6 +7195,29 @@
       <w:vertAlign w:val="superscript"/>
     </w:rPr>
   </w:style>
+  <w:style w:type="character" w:styleId="Hyperlink">
+    <w:name w:val="Hyperlink"/>
+    <w:basedOn w:val="DefaultParagraphFont"/>
+    <w:uiPriority w:val="99"/>
+    <w:unhideWhenUsed/>
+    <w:rsid w:val="0095259D"/>
+    <w:rPr>
+      <w:color w:val="0563C1" w:themeColor="hyperlink"/>
+      <w:u w:val="single"/>
+    </w:rPr>
+  </w:style>
+  <w:style w:type="character" w:styleId="UnresolvedMention">
+    <w:name w:val="Unresolved Mention"/>
+    <w:basedOn w:val="DefaultParagraphFont"/>
+    <w:uiPriority w:val="99"/>
+    <w:semiHidden/>
+    <w:unhideWhenUsed/>
+    <w:rsid w:val="0095259D"/>
+    <w:rPr>
+      <w:color w:val="808080"/>
+      <w:shd w:val="clear" w:color="auto" w:fill="E6E6E6"/>
+    </w:rPr>
+  </w:style>
 </w:styles>
 </file>
 
@@ -6013,7 +7521,7 @@
 </file>
 
 <file path=customXml/itemProps1.xml><?xml version="1.0" encoding="utf-8"?>
-<ds:datastoreItem xmlns:ds="http://schemas.openxmlformats.org/officeDocument/2006/customXml" ds:itemID="{35237FF9-2F22-4C49-817B-4BDE94A267DD}">
+<ds:datastoreItem xmlns:ds="http://schemas.openxmlformats.org/officeDocument/2006/customXml" ds:itemID="{A710F6EC-0EC3-491D-8FE7-965B13BEEBB3}">
   <ds:schemaRefs>
     <ds:schemaRef ds:uri="http://schemas.openxmlformats.org/officeDocument/2006/bibliography"/>
   </ds:schemaRefs>

</xml_diff>